<commit_message>
Added new QA test case scenarios for Sprint 2 and prepared python files for testing automation
</commit_message>
<xml_diff>
--- a/QA/Sprint 2/Test Case Scenarios Sprint 2.docx
+++ b/QA/Sprint 2/Test Case Scenarios Sprint 2.docx
@@ -2264,15 +2264,7 @@
                 <w:sz w:val="20"/>
                 <w:szCs w:val="20"/>
               </w:rPr>
-              <w:t xml:space="preserve">Confirm Password: </w:t>
-            </w:r>
-            <w:r>
-              <w:rPr>
-                <w:rFonts w:ascii="Arial" w:hAnsi="Arial" w:cs="Arial"/>
-                <w:sz w:val="20"/>
-                <w:szCs w:val="20"/>
-              </w:rPr>
-              <w:t>pa55word</w:t>
+              <w:t>Confirm Password: pa55word</w:t>
             </w:r>
           </w:p>
         </w:tc>
@@ -2295,15 +2287,7 @@
                 <w:sz w:val="20"/>
                 <w:szCs w:val="20"/>
               </w:rPr>
-              <w:t xml:space="preserve">Error message about Username containing </w:t>
-            </w:r>
-            <w:r>
-              <w:rPr>
-                <w:rFonts w:ascii="Arial" w:hAnsi="Arial" w:cs="Arial"/>
-                <w:sz w:val="20"/>
-                <w:szCs w:val="20"/>
-              </w:rPr>
-              <w:t>unallowed symbols appears</w:t>
+              <w:t>Error message about Username containing unallowed symbols appears</w:t>
             </w:r>
           </w:p>
         </w:tc>
@@ -2474,23 +2458,7 @@
                 <w:sz w:val="20"/>
                 <w:szCs w:val="20"/>
               </w:rPr>
-              <w:t xml:space="preserve">Error message about </w:t>
-            </w:r>
-            <w:r>
-              <w:rPr>
-                <w:rFonts w:ascii="Arial" w:hAnsi="Arial" w:cs="Arial"/>
-                <w:sz w:val="20"/>
-                <w:szCs w:val="20"/>
-              </w:rPr>
-              <w:t>Password</w:t>
-            </w:r>
-            <w:r>
-              <w:rPr>
-                <w:rFonts w:ascii="Arial" w:hAnsi="Arial" w:cs="Arial"/>
-                <w:sz w:val="20"/>
-                <w:szCs w:val="20"/>
-              </w:rPr>
-              <w:t xml:space="preserve"> containing unallowed symbols appears</w:t>
+              <w:t>Error message about Password containing unallowed symbols appears</w:t>
             </w:r>
           </w:p>
         </w:tc>
@@ -2638,15 +2606,7 @@
                 <w:sz w:val="20"/>
                 <w:szCs w:val="20"/>
               </w:rPr>
-              <w:t>Confirm Password:</w:t>
-            </w:r>
-            <w:r>
-              <w:rPr>
-                <w:rFonts w:ascii="Arial" w:hAnsi="Arial" w:cs="Arial"/>
-                <w:sz w:val="20"/>
-                <w:szCs w:val="20"/>
-              </w:rPr>
-              <w:t xml:space="preserve"> 12345678</w:t>
+              <w:t>Confirm Password: 12345678</w:t>
             </w:r>
           </w:p>
         </w:tc>
@@ -2669,15 +2629,7 @@
                 <w:sz w:val="20"/>
                 <w:szCs w:val="20"/>
               </w:rPr>
-              <w:t xml:space="preserve">Error message about Password </w:t>
-            </w:r>
-            <w:r>
-              <w:rPr>
-                <w:rFonts w:ascii="Arial" w:hAnsi="Arial" w:cs="Arial"/>
-                <w:sz w:val="20"/>
-                <w:szCs w:val="20"/>
-              </w:rPr>
-              <w:t>should not contain entirely numbers appears</w:t>
+              <w:t>Error message about Password should not contain entirely numbers appears</w:t>
             </w:r>
           </w:p>
         </w:tc>
@@ -2781,15 +2733,7 @@
                 <w:sz w:val="20"/>
                 <w:szCs w:val="20"/>
               </w:rPr>
-              <w:t>Username: sprint2</w:t>
-            </w:r>
-            <w:r>
-              <w:rPr>
-                <w:rFonts w:ascii="Arial" w:hAnsi="Arial" w:cs="Arial"/>
-                <w:sz w:val="20"/>
-                <w:szCs w:val="20"/>
-              </w:rPr>
-              <w:t>@abc.com</w:t>
+              <w:t>Username: sprint2@abc.com</w:t>
             </w:r>
           </w:p>
           <w:p>
@@ -2825,15 +2769,7 @@
                 <w:sz w:val="20"/>
                 <w:szCs w:val="20"/>
               </w:rPr>
-              <w:t>Confirm Password: pa55wor</w:t>
-            </w:r>
-            <w:r>
-              <w:rPr>
-                <w:rFonts w:ascii="Arial" w:hAnsi="Arial" w:cs="Arial"/>
-                <w:sz w:val="20"/>
-                <w:szCs w:val="20"/>
-              </w:rPr>
-              <w:t>k</w:t>
+              <w:t>Confirm Password: pa55work</w:t>
             </w:r>
           </w:p>
         </w:tc>
@@ -2856,15 +2792,7 @@
                 <w:sz w:val="20"/>
                 <w:szCs w:val="20"/>
               </w:rPr>
-              <w:t xml:space="preserve">Error message about Password </w:t>
-            </w:r>
-            <w:r>
-              <w:rPr>
-                <w:rFonts w:ascii="Arial" w:hAnsi="Arial" w:cs="Arial"/>
-                <w:sz w:val="20"/>
-                <w:szCs w:val="20"/>
-              </w:rPr>
-              <w:t>and Confirm Password are different appears</w:t>
+              <w:t>Error message about Password and Confirm Password are different appears</w:t>
             </w:r>
           </w:p>
         </w:tc>
@@ -3266,25 +3194,13 @@
               <w:rPr>
                 <w:rFonts w:ascii="Arial" w:hAnsi="Arial" w:cs="Arial"/>
               </w:rPr>
-              <w:t>To-</w:t>
-            </w:r>
-            <w:r>
-              <w:rPr>
-                <w:rFonts w:ascii="Arial" w:hAnsi="Arial" w:cs="Arial"/>
-              </w:rPr>
-              <w:t>D</w:t>
-            </w:r>
-            <w:r>
-              <w:rPr>
-                <w:rFonts w:ascii="Arial" w:hAnsi="Arial" w:cs="Arial"/>
-              </w:rPr>
-              <w:t>o Page</w:t>
-            </w:r>
-            <w:r>
-              <w:rPr>
-                <w:rFonts w:ascii="Arial" w:hAnsi="Arial" w:cs="Arial"/>
-              </w:rPr>
-              <w:t xml:space="preserve"> shows only To-Do Items created by the current user</w:t>
+              <w:t>an authenticated user can access To-Do Page, To-Do History Page and Contributions Page.</w:t>
+            </w:r>
+            <w:r>
+              <w:rPr>
+                <w:rFonts w:ascii="Arial" w:hAnsi="Arial" w:cs="Arial"/>
+              </w:rPr>
+              <w:t xml:space="preserve"> </w:t>
             </w:r>
           </w:p>
         </w:tc>
@@ -3309,7 +3225,14 @@
                 <w:rFonts w:ascii="Arial" w:hAnsi="Arial" w:cs="Arial"/>
                 <w:b/>
               </w:rPr>
-              <w:t>Feature</w:t>
+              <w:t>Page</w:t>
+            </w:r>
+            <w:r>
+              <w:rPr>
+                <w:rFonts w:ascii="Arial" w:hAnsi="Arial" w:cs="Arial"/>
+                <w:b/>
+              </w:rPr>
+              <w:t>(s)</w:t>
             </w:r>
           </w:p>
         </w:tc>
@@ -3345,219 +3268,31 @@
               <w:rPr>
                 <w:rFonts w:ascii="Arial" w:hAnsi="Arial" w:cs="Arial"/>
               </w:rPr>
-              <w:t>Retrieve To-Do Items</w:t>
-            </w:r>
-          </w:p>
-        </w:tc>
-      </w:tr>
-      <w:tr>
-        <w:trPr>
-          <w:trHeight w:val="162"/>
-        </w:trPr>
-        <w:tc>
-          <w:tcPr>
-            <w:tcW w:w="2676" w:type="dxa"/>
-          </w:tcPr>
-          <w:p>
-            <w:pPr>
-              <w:rPr>
-                <w:rFonts w:ascii="Arial" w:hAnsi="Arial" w:cs="Arial"/>
-                <w:b/>
-              </w:rPr>
-            </w:pPr>
-            <w:r>
-              <w:rPr>
-                <w:rFonts w:ascii="Arial" w:hAnsi="Arial" w:cs="Arial"/>
-                <w:b/>
-              </w:rPr>
-              <w:t>Page</w:t>
-            </w:r>
-            <w:r>
-              <w:rPr>
-                <w:rFonts w:ascii="Arial" w:hAnsi="Arial" w:cs="Arial"/>
-                <w:b/>
-              </w:rPr>
-              <w:t>(s)</w:t>
-            </w:r>
-          </w:p>
-        </w:tc>
-        <w:tc>
-          <w:tcPr>
-            <w:tcW w:w="283" w:type="dxa"/>
-          </w:tcPr>
-          <w:p>
-            <w:pPr>
-              <w:rPr>
-                <w:rFonts w:ascii="Arial" w:hAnsi="Arial" w:cs="Arial"/>
-              </w:rPr>
-            </w:pPr>
-            <w:r>
-              <w:rPr>
-                <w:rFonts w:ascii="Arial" w:hAnsi="Arial" w:cs="Arial"/>
-              </w:rPr>
-              <w:t>:</w:t>
-            </w:r>
-          </w:p>
-        </w:tc>
-        <w:tc>
-          <w:tcPr>
-            <w:tcW w:w="10289" w:type="dxa"/>
-          </w:tcPr>
-          <w:p>
-            <w:pPr>
-              <w:rPr>
-                <w:rFonts w:ascii="Arial" w:hAnsi="Arial" w:cs="Arial"/>
-              </w:rPr>
-            </w:pPr>
-            <w:r>
-              <w:rPr>
-                <w:rFonts w:ascii="Arial" w:hAnsi="Arial" w:cs="Arial"/>
-              </w:rPr>
               <w:t>To-Do Page</w:t>
             </w:r>
-          </w:p>
-        </w:tc>
-      </w:tr>
-      <w:tr>
-        <w:trPr>
-          <w:trHeight w:val="162"/>
-        </w:trPr>
-        <w:tc>
-          <w:tcPr>
-            <w:tcW w:w="2676" w:type="dxa"/>
-          </w:tcPr>
-          <w:p>
-            <w:pPr>
-              <w:rPr>
-                <w:rFonts w:ascii="Arial" w:hAnsi="Arial" w:cs="Arial"/>
-                <w:b/>
-              </w:rPr>
-            </w:pPr>
-            <w:r>
-              <w:rPr>
-                <w:rFonts w:ascii="Arial" w:hAnsi="Arial" w:cs="Arial"/>
-                <w:b/>
-              </w:rPr>
-              <w:t>Note(s)</w:t>
-            </w:r>
-          </w:p>
-        </w:tc>
-        <w:tc>
-          <w:tcPr>
-            <w:tcW w:w="283" w:type="dxa"/>
-          </w:tcPr>
-          <w:p>
-            <w:pPr>
-              <w:rPr>
-                <w:rFonts w:ascii="Arial" w:hAnsi="Arial" w:cs="Arial"/>
-              </w:rPr>
-            </w:pPr>
-            <w:r>
-              <w:rPr>
-                <w:rFonts w:ascii="Arial" w:hAnsi="Arial" w:cs="Arial"/>
-              </w:rPr>
-              <w:t>:</w:t>
-            </w:r>
-          </w:p>
-        </w:tc>
-        <w:tc>
-          <w:tcPr>
-            <w:tcW w:w="10289" w:type="dxa"/>
-          </w:tcPr>
-          <w:p>
-            <w:pPr>
-              <w:rPr>
-                <w:rFonts w:ascii="Arial" w:hAnsi="Arial" w:cs="Arial"/>
-              </w:rPr>
-            </w:pPr>
-            <w:r>
-              <w:rPr>
-                <w:rFonts w:ascii="Arial" w:hAnsi="Arial" w:cs="Arial"/>
-              </w:rPr>
-              <w:t>For the following sequence</w:t>
-            </w:r>
-            <w:r>
-              <w:rPr>
-                <w:rFonts w:ascii="Arial" w:hAnsi="Arial" w:cs="Arial"/>
-              </w:rPr>
-              <w:t>(</w:t>
-            </w:r>
-            <w:r>
-              <w:rPr>
-                <w:rFonts w:ascii="Arial" w:hAnsi="Arial" w:cs="Arial"/>
-              </w:rPr>
-              <w:t>s</w:t>
-            </w:r>
-            <w:r>
-              <w:rPr>
-                <w:rFonts w:ascii="Arial" w:hAnsi="Arial" w:cs="Arial"/>
-              </w:rPr>
-              <w:t>)</w:t>
-            </w:r>
-            <w:r>
-              <w:rPr>
-                <w:rFonts w:ascii="Arial" w:hAnsi="Arial" w:cs="Arial"/>
-              </w:rPr>
-              <w:t>, login with this user account:</w:t>
-            </w:r>
-          </w:p>
-          <w:p>
-            <w:pPr>
-              <w:spacing w:line="240" w:lineRule="auto"/>
-              <w:rPr>
-                <w:rFonts w:ascii="Arial" w:hAnsi="Arial" w:cs="Arial"/>
-                <w:b/>
-                <w:bCs/>
-                <w:i/>
-                <w:iCs/>
-              </w:rPr>
-            </w:pPr>
-            <w:r>
-              <w:rPr>
-                <w:rFonts w:ascii="Arial" w:hAnsi="Arial" w:cs="Arial"/>
-                <w:b/>
-                <w:bCs/>
-                <w:i/>
-                <w:iCs/>
-              </w:rPr>
-              <w:t xml:space="preserve">Username: </w:t>
-            </w:r>
-            <w:hyperlink r:id="rId8" w:history="1">
-              <w:r>
-                <w:rPr>
-                  <w:rStyle w:val="Hyperlink"/>
-                  <w:rFonts w:ascii="Arial" w:hAnsi="Arial" w:cs="Arial"/>
-                  <w:i/>
-                  <w:iCs/>
-                </w:rPr>
-                <w:t>marcus@abc.com</w:t>
-              </w:r>
-            </w:hyperlink>
-          </w:p>
-          <w:p>
-            <w:pPr>
-              <w:spacing w:line="240" w:lineRule="auto"/>
-              <w:rPr>
-                <w:rFonts w:ascii="Arial" w:hAnsi="Arial" w:cs="Arial"/>
-              </w:rPr>
-            </w:pPr>
-            <w:r>
-              <w:rPr>
-                <w:rFonts w:ascii="Arial" w:hAnsi="Arial" w:cs="Arial"/>
-                <w:b/>
-                <w:bCs/>
-                <w:i/>
-                <w:iCs/>
-              </w:rPr>
-              <w:t xml:space="preserve">Password: </w:t>
-            </w:r>
-            <w:r>
-              <w:rPr>
-                <w:rFonts w:ascii="Arial" w:hAnsi="Arial" w:cs="Arial"/>
-                <w:i/>
-                <w:iCs/>
-              </w:rPr>
-              <w:t>bluemonday</w:t>
+            <w:r>
+              <w:rPr>
+                <w:rFonts w:ascii="Arial" w:hAnsi="Arial" w:cs="Arial"/>
+              </w:rPr>
+              <w:t xml:space="preserve">, </w:t>
+            </w:r>
+            <w:r>
+              <w:rPr>
+                <w:rFonts w:ascii="Arial" w:hAnsi="Arial" w:cs="Arial"/>
+              </w:rPr>
+              <w:t>To-Do History Page</w:t>
+            </w:r>
+            <w:r>
+              <w:rPr>
+                <w:rFonts w:ascii="Arial" w:hAnsi="Arial" w:cs="Arial"/>
+              </w:rPr>
+              <w:t xml:space="preserve">, </w:t>
+            </w:r>
+            <w:r>
+              <w:rPr>
+                <w:rFonts w:ascii="Arial" w:hAnsi="Arial" w:cs="Arial"/>
+              </w:rPr>
+              <w:t>Contributions Page</w:t>
             </w:r>
           </w:p>
         </w:tc>
@@ -3803,7 +3538,7 @@
                 <w:sz w:val="20"/>
                 <w:szCs w:val="20"/>
               </w:rPr>
-              <w:t>Retrieve To-Do Items that is created by the current user.</w:t>
+              <w:t>Unauthenticated access to To-Do Page.</w:t>
             </w:r>
           </w:p>
         </w:tc>
@@ -3848,26 +3583,293 @@
                 <w:sz w:val="20"/>
                 <w:szCs w:val="20"/>
               </w:rPr>
-              <w:t xml:space="preserve">Only To-Do Items belonging to the user </w:t>
-            </w:r>
-            <w:hyperlink r:id="rId9" w:history="1">
-              <w:r>
-                <w:rPr>
-                  <w:rStyle w:val="Hyperlink"/>
-                  <w:rFonts w:ascii="Arial" w:hAnsi="Arial" w:cs="Arial"/>
-                  <w:sz w:val="20"/>
-                  <w:szCs w:val="20"/>
-                </w:rPr>
-                <w:t>marcus@abc.com</w:t>
-              </w:r>
-            </w:hyperlink>
-            <w:r>
-              <w:rPr>
-                <w:rFonts w:ascii="Arial" w:hAnsi="Arial" w:cs="Arial"/>
-                <w:sz w:val="20"/>
-                <w:szCs w:val="20"/>
-              </w:rPr>
-              <w:t xml:space="preserve"> is shown. </w:t>
+              <w:t>Page displays a message for the user to log in.</w:t>
+            </w:r>
+          </w:p>
+        </w:tc>
+        <w:tc>
+          <w:tcPr>
+            <w:tcW w:w="1559" w:type="dxa"/>
+          </w:tcPr>
+          <w:p>
+            <w:pPr>
+              <w:rPr>
+                <w:rFonts w:ascii="Arial" w:hAnsi="Arial" w:cs="Arial"/>
+                <w:sz w:val="20"/>
+                <w:szCs w:val="20"/>
+              </w:rPr>
+            </w:pPr>
+          </w:p>
+        </w:tc>
+        <w:tc>
+          <w:tcPr>
+            <w:tcW w:w="2613" w:type="dxa"/>
+          </w:tcPr>
+          <w:p>
+            <w:pPr>
+              <w:rPr>
+                <w:rFonts w:ascii="Arial" w:hAnsi="Arial" w:cs="Arial"/>
+                <w:sz w:val="20"/>
+                <w:szCs w:val="20"/>
+              </w:rPr>
+            </w:pPr>
+          </w:p>
+        </w:tc>
+      </w:tr>
+      <w:tr>
+        <w:trPr>
+          <w:trHeight w:val="848"/>
+        </w:trPr>
+        <w:tc>
+          <w:tcPr>
+            <w:tcW w:w="1256" w:type="dxa"/>
+          </w:tcPr>
+          <w:p>
+            <w:pPr>
+              <w:rPr>
+                <w:rFonts w:ascii="Arial" w:hAnsi="Arial" w:cs="Arial"/>
+                <w:sz w:val="20"/>
+                <w:szCs w:val="20"/>
+              </w:rPr>
+            </w:pPr>
+            <w:r>
+              <w:rPr>
+                <w:rFonts w:ascii="Arial" w:hAnsi="Arial" w:cs="Arial"/>
+                <w:sz w:val="20"/>
+                <w:szCs w:val="20"/>
+              </w:rPr>
+              <w:t>2.</w:t>
+            </w:r>
+          </w:p>
+        </w:tc>
+        <w:tc>
+          <w:tcPr>
+            <w:tcW w:w="2708" w:type="dxa"/>
+          </w:tcPr>
+          <w:p>
+            <w:pPr>
+              <w:rPr>
+                <w:rFonts w:ascii="Arial" w:hAnsi="Arial" w:cs="Arial"/>
+                <w:sz w:val="20"/>
+                <w:szCs w:val="20"/>
+              </w:rPr>
+            </w:pPr>
+            <w:r>
+              <w:rPr>
+                <w:rFonts w:ascii="Arial" w:hAnsi="Arial" w:cs="Arial"/>
+                <w:sz w:val="20"/>
+                <w:szCs w:val="20"/>
+              </w:rPr>
+              <w:t>Unauthenticated access to To-Do</w:t>
+            </w:r>
+            <w:r>
+              <w:rPr>
+                <w:rFonts w:ascii="Arial" w:hAnsi="Arial" w:cs="Arial"/>
+                <w:sz w:val="20"/>
+                <w:szCs w:val="20"/>
+              </w:rPr>
+              <w:t xml:space="preserve"> History</w:t>
+            </w:r>
+            <w:r>
+              <w:rPr>
+                <w:rFonts w:ascii="Arial" w:hAnsi="Arial" w:cs="Arial"/>
+                <w:sz w:val="20"/>
+                <w:szCs w:val="20"/>
+              </w:rPr>
+              <w:t xml:space="preserve"> Page.</w:t>
+            </w:r>
+          </w:p>
+        </w:tc>
+        <w:tc>
+          <w:tcPr>
+            <w:tcW w:w="2977" w:type="dxa"/>
+          </w:tcPr>
+          <w:p>
+            <w:pPr>
+              <w:spacing w:after="0" w:line="240" w:lineRule="auto"/>
+              <w:rPr>
+                <w:rFonts w:ascii="Arial" w:hAnsi="Arial" w:cs="Arial"/>
+                <w:sz w:val="20"/>
+                <w:szCs w:val="20"/>
+              </w:rPr>
+            </w:pPr>
+            <w:r>
+              <w:rPr>
+                <w:rFonts w:ascii="Arial" w:hAnsi="Arial" w:cs="Arial"/>
+                <w:sz w:val="20"/>
+                <w:szCs w:val="20"/>
+              </w:rPr>
+              <w:t>None</w:t>
+            </w:r>
+          </w:p>
+        </w:tc>
+        <w:tc>
+          <w:tcPr>
+            <w:tcW w:w="2835" w:type="dxa"/>
+          </w:tcPr>
+          <w:p>
+            <w:pPr>
+              <w:rPr>
+                <w:rFonts w:ascii="Arial" w:hAnsi="Arial" w:cs="Arial"/>
+                <w:sz w:val="20"/>
+                <w:szCs w:val="20"/>
+              </w:rPr>
+            </w:pPr>
+            <w:r>
+              <w:rPr>
+                <w:rFonts w:ascii="Arial" w:hAnsi="Arial" w:cs="Arial"/>
+                <w:sz w:val="20"/>
+                <w:szCs w:val="20"/>
+              </w:rPr>
+              <w:t>Page displays a message for the user to log in.</w:t>
+            </w:r>
+          </w:p>
+        </w:tc>
+        <w:tc>
+          <w:tcPr>
+            <w:tcW w:w="1559" w:type="dxa"/>
+          </w:tcPr>
+          <w:p>
+            <w:pPr>
+              <w:rPr>
+                <w:rFonts w:ascii="Arial" w:hAnsi="Arial" w:cs="Arial"/>
+                <w:sz w:val="20"/>
+                <w:szCs w:val="20"/>
+              </w:rPr>
+            </w:pPr>
+          </w:p>
+        </w:tc>
+        <w:tc>
+          <w:tcPr>
+            <w:tcW w:w="2613" w:type="dxa"/>
+          </w:tcPr>
+          <w:p>
+            <w:pPr>
+              <w:rPr>
+                <w:rFonts w:ascii="Arial" w:hAnsi="Arial" w:cs="Arial"/>
+                <w:sz w:val="20"/>
+                <w:szCs w:val="20"/>
+              </w:rPr>
+            </w:pPr>
+          </w:p>
+        </w:tc>
+      </w:tr>
+      <w:tr>
+        <w:trPr>
+          <w:trHeight w:val="848"/>
+        </w:trPr>
+        <w:tc>
+          <w:tcPr>
+            <w:tcW w:w="1256" w:type="dxa"/>
+          </w:tcPr>
+          <w:p>
+            <w:pPr>
+              <w:rPr>
+                <w:rFonts w:ascii="Arial" w:hAnsi="Arial" w:cs="Arial"/>
+                <w:sz w:val="20"/>
+                <w:szCs w:val="20"/>
+              </w:rPr>
+            </w:pPr>
+            <w:r>
+              <w:rPr>
+                <w:rFonts w:ascii="Arial" w:hAnsi="Arial" w:cs="Arial"/>
+                <w:sz w:val="20"/>
+                <w:szCs w:val="20"/>
+              </w:rPr>
+              <w:t>3.</w:t>
+            </w:r>
+          </w:p>
+        </w:tc>
+        <w:tc>
+          <w:tcPr>
+            <w:tcW w:w="2708" w:type="dxa"/>
+          </w:tcPr>
+          <w:p>
+            <w:pPr>
+              <w:rPr>
+                <w:rFonts w:ascii="Arial" w:hAnsi="Arial" w:cs="Arial"/>
+                <w:sz w:val="20"/>
+                <w:szCs w:val="20"/>
+              </w:rPr>
+            </w:pPr>
+            <w:r>
+              <w:rPr>
+                <w:rFonts w:ascii="Arial" w:hAnsi="Arial" w:cs="Arial"/>
+                <w:sz w:val="20"/>
+                <w:szCs w:val="20"/>
+              </w:rPr>
+              <w:t>Unauthenticated access to</w:t>
+            </w:r>
+            <w:r>
+              <w:rPr>
+                <w:rFonts w:ascii="Arial" w:hAnsi="Arial" w:cs="Arial"/>
+                <w:sz w:val="20"/>
+                <w:szCs w:val="20"/>
+              </w:rPr>
+              <w:t xml:space="preserve"> </w:t>
+            </w:r>
+            <w:bookmarkStart w:id="0" w:name="_GoBack"/>
+            <w:bookmarkEnd w:id="0"/>
+            <w:r>
+              <w:rPr>
+                <w:rFonts w:ascii="Arial" w:hAnsi="Arial" w:cs="Arial"/>
+                <w:sz w:val="20"/>
+                <w:szCs w:val="20"/>
+              </w:rPr>
+              <w:t>Contributions</w:t>
+            </w:r>
+            <w:r>
+              <w:rPr>
+                <w:rFonts w:ascii="Arial" w:hAnsi="Arial" w:cs="Arial"/>
+                <w:sz w:val="20"/>
+                <w:szCs w:val="20"/>
+              </w:rPr>
+              <w:t xml:space="preserve"> Page.</w:t>
+            </w:r>
+          </w:p>
+        </w:tc>
+        <w:tc>
+          <w:tcPr>
+            <w:tcW w:w="2977" w:type="dxa"/>
+          </w:tcPr>
+          <w:p>
+            <w:pPr>
+              <w:spacing w:after="0" w:line="240" w:lineRule="auto"/>
+              <w:rPr>
+                <w:rFonts w:ascii="Arial" w:hAnsi="Arial" w:cs="Arial"/>
+                <w:sz w:val="20"/>
+                <w:szCs w:val="20"/>
+              </w:rPr>
+            </w:pPr>
+            <w:r>
+              <w:rPr>
+                <w:rFonts w:ascii="Arial" w:hAnsi="Arial" w:cs="Arial"/>
+                <w:sz w:val="20"/>
+                <w:szCs w:val="20"/>
+              </w:rPr>
+              <w:t>None</w:t>
+            </w:r>
+          </w:p>
+        </w:tc>
+        <w:tc>
+          <w:tcPr>
+            <w:tcW w:w="2835" w:type="dxa"/>
+          </w:tcPr>
+          <w:p>
+            <w:pPr>
+              <w:rPr>
+                <w:rFonts w:ascii="Arial" w:hAnsi="Arial" w:cs="Arial"/>
+                <w:sz w:val="20"/>
+                <w:szCs w:val="20"/>
+              </w:rPr>
+            </w:pPr>
+            <w:r>
+              <w:rPr>
+                <w:rFonts w:ascii="Arial" w:hAnsi="Arial" w:cs="Arial"/>
+                <w:sz w:val="20"/>
+                <w:szCs w:val="20"/>
+              </w:rPr>
+              <w:t>Page displays a message for the user to log in.</w:t>
             </w:r>
           </w:p>
         </w:tc>
@@ -4055,6 +4057,807 @@
               <w:rPr>
                 <w:rFonts w:ascii="Arial" w:hAnsi="Arial" w:cs="Arial"/>
               </w:rPr>
+              <w:t xml:space="preserve">This test case tests </w:t>
+            </w:r>
+            <w:r>
+              <w:rPr>
+                <w:rFonts w:ascii="Arial" w:hAnsi="Arial" w:cs="Arial"/>
+              </w:rPr>
+              <w:t xml:space="preserve">if </w:t>
+            </w:r>
+            <w:r>
+              <w:rPr>
+                <w:rFonts w:ascii="Arial" w:hAnsi="Arial" w:cs="Arial"/>
+              </w:rPr>
+              <w:t>To-</w:t>
+            </w:r>
+            <w:r>
+              <w:rPr>
+                <w:rFonts w:ascii="Arial" w:hAnsi="Arial" w:cs="Arial"/>
+              </w:rPr>
+              <w:t>D</w:t>
+            </w:r>
+            <w:r>
+              <w:rPr>
+                <w:rFonts w:ascii="Arial" w:hAnsi="Arial" w:cs="Arial"/>
+              </w:rPr>
+              <w:t>o Page</w:t>
+            </w:r>
+            <w:r>
+              <w:rPr>
+                <w:rFonts w:ascii="Arial" w:hAnsi="Arial" w:cs="Arial"/>
+              </w:rPr>
+              <w:t xml:space="preserve"> shows only To-Do Items created by the current user</w:t>
+            </w:r>
+          </w:p>
+        </w:tc>
+      </w:tr>
+      <w:tr>
+        <w:trPr>
+          <w:trHeight w:val="162"/>
+        </w:trPr>
+        <w:tc>
+          <w:tcPr>
+            <w:tcW w:w="2676" w:type="dxa"/>
+          </w:tcPr>
+          <w:p>
+            <w:pPr>
+              <w:rPr>
+                <w:rFonts w:ascii="Arial" w:hAnsi="Arial" w:cs="Arial"/>
+                <w:b/>
+              </w:rPr>
+            </w:pPr>
+            <w:r>
+              <w:rPr>
+                <w:rFonts w:ascii="Arial" w:hAnsi="Arial" w:cs="Arial"/>
+                <w:b/>
+              </w:rPr>
+              <w:t>Feature</w:t>
+            </w:r>
+          </w:p>
+        </w:tc>
+        <w:tc>
+          <w:tcPr>
+            <w:tcW w:w="283" w:type="dxa"/>
+          </w:tcPr>
+          <w:p>
+            <w:pPr>
+              <w:rPr>
+                <w:rFonts w:ascii="Arial" w:hAnsi="Arial" w:cs="Arial"/>
+              </w:rPr>
+            </w:pPr>
+            <w:r>
+              <w:rPr>
+                <w:rFonts w:ascii="Arial" w:hAnsi="Arial" w:cs="Arial"/>
+              </w:rPr>
+              <w:t>:</w:t>
+            </w:r>
+          </w:p>
+        </w:tc>
+        <w:tc>
+          <w:tcPr>
+            <w:tcW w:w="10289" w:type="dxa"/>
+          </w:tcPr>
+          <w:p>
+            <w:pPr>
+              <w:rPr>
+                <w:rFonts w:ascii="Arial" w:hAnsi="Arial" w:cs="Arial"/>
+              </w:rPr>
+            </w:pPr>
+            <w:r>
+              <w:rPr>
+                <w:rFonts w:ascii="Arial" w:hAnsi="Arial" w:cs="Arial"/>
+              </w:rPr>
+              <w:t>Retrieve To-Do Items</w:t>
+            </w:r>
+          </w:p>
+        </w:tc>
+      </w:tr>
+      <w:tr>
+        <w:trPr>
+          <w:trHeight w:val="162"/>
+        </w:trPr>
+        <w:tc>
+          <w:tcPr>
+            <w:tcW w:w="2676" w:type="dxa"/>
+          </w:tcPr>
+          <w:p>
+            <w:pPr>
+              <w:rPr>
+                <w:rFonts w:ascii="Arial" w:hAnsi="Arial" w:cs="Arial"/>
+                <w:b/>
+              </w:rPr>
+            </w:pPr>
+            <w:r>
+              <w:rPr>
+                <w:rFonts w:ascii="Arial" w:hAnsi="Arial" w:cs="Arial"/>
+                <w:b/>
+              </w:rPr>
+              <w:t>Page</w:t>
+            </w:r>
+            <w:r>
+              <w:rPr>
+                <w:rFonts w:ascii="Arial" w:hAnsi="Arial" w:cs="Arial"/>
+                <w:b/>
+              </w:rPr>
+              <w:t>(s)</w:t>
+            </w:r>
+          </w:p>
+        </w:tc>
+        <w:tc>
+          <w:tcPr>
+            <w:tcW w:w="283" w:type="dxa"/>
+          </w:tcPr>
+          <w:p>
+            <w:pPr>
+              <w:rPr>
+                <w:rFonts w:ascii="Arial" w:hAnsi="Arial" w:cs="Arial"/>
+              </w:rPr>
+            </w:pPr>
+            <w:r>
+              <w:rPr>
+                <w:rFonts w:ascii="Arial" w:hAnsi="Arial" w:cs="Arial"/>
+              </w:rPr>
+              <w:t>:</w:t>
+            </w:r>
+          </w:p>
+        </w:tc>
+        <w:tc>
+          <w:tcPr>
+            <w:tcW w:w="10289" w:type="dxa"/>
+          </w:tcPr>
+          <w:p>
+            <w:pPr>
+              <w:rPr>
+                <w:rFonts w:ascii="Arial" w:hAnsi="Arial" w:cs="Arial"/>
+              </w:rPr>
+            </w:pPr>
+            <w:r>
+              <w:rPr>
+                <w:rFonts w:ascii="Arial" w:hAnsi="Arial" w:cs="Arial"/>
+              </w:rPr>
+              <w:t>To-Do Page</w:t>
+            </w:r>
+          </w:p>
+        </w:tc>
+      </w:tr>
+      <w:tr>
+        <w:trPr>
+          <w:trHeight w:val="162"/>
+        </w:trPr>
+        <w:tc>
+          <w:tcPr>
+            <w:tcW w:w="2676" w:type="dxa"/>
+          </w:tcPr>
+          <w:p>
+            <w:pPr>
+              <w:rPr>
+                <w:rFonts w:ascii="Arial" w:hAnsi="Arial" w:cs="Arial"/>
+                <w:b/>
+              </w:rPr>
+            </w:pPr>
+            <w:r>
+              <w:rPr>
+                <w:rFonts w:ascii="Arial" w:hAnsi="Arial" w:cs="Arial"/>
+                <w:b/>
+              </w:rPr>
+              <w:t>Note(s)</w:t>
+            </w:r>
+          </w:p>
+        </w:tc>
+        <w:tc>
+          <w:tcPr>
+            <w:tcW w:w="283" w:type="dxa"/>
+          </w:tcPr>
+          <w:p>
+            <w:pPr>
+              <w:rPr>
+                <w:rFonts w:ascii="Arial" w:hAnsi="Arial" w:cs="Arial"/>
+              </w:rPr>
+            </w:pPr>
+            <w:r>
+              <w:rPr>
+                <w:rFonts w:ascii="Arial" w:hAnsi="Arial" w:cs="Arial"/>
+              </w:rPr>
+              <w:t>:</w:t>
+            </w:r>
+          </w:p>
+        </w:tc>
+        <w:tc>
+          <w:tcPr>
+            <w:tcW w:w="10289" w:type="dxa"/>
+          </w:tcPr>
+          <w:p>
+            <w:pPr>
+              <w:rPr>
+                <w:rFonts w:ascii="Arial" w:hAnsi="Arial" w:cs="Arial"/>
+              </w:rPr>
+            </w:pPr>
+            <w:r>
+              <w:rPr>
+                <w:rFonts w:ascii="Arial" w:hAnsi="Arial" w:cs="Arial"/>
+              </w:rPr>
+              <w:t>For the following sequence</w:t>
+            </w:r>
+            <w:r>
+              <w:rPr>
+                <w:rFonts w:ascii="Arial" w:hAnsi="Arial" w:cs="Arial"/>
+              </w:rPr>
+              <w:t>(</w:t>
+            </w:r>
+            <w:r>
+              <w:rPr>
+                <w:rFonts w:ascii="Arial" w:hAnsi="Arial" w:cs="Arial"/>
+              </w:rPr>
+              <w:t>s</w:t>
+            </w:r>
+            <w:r>
+              <w:rPr>
+                <w:rFonts w:ascii="Arial" w:hAnsi="Arial" w:cs="Arial"/>
+              </w:rPr>
+              <w:t>)</w:t>
+            </w:r>
+            <w:r>
+              <w:rPr>
+                <w:rFonts w:ascii="Arial" w:hAnsi="Arial" w:cs="Arial"/>
+              </w:rPr>
+              <w:t>, login with this user account:</w:t>
+            </w:r>
+          </w:p>
+          <w:p>
+            <w:pPr>
+              <w:spacing w:line="240" w:lineRule="auto"/>
+              <w:rPr>
+                <w:rFonts w:ascii="Arial" w:hAnsi="Arial" w:cs="Arial"/>
+                <w:b/>
+                <w:bCs/>
+                <w:i/>
+                <w:iCs/>
+              </w:rPr>
+            </w:pPr>
+            <w:r>
+              <w:rPr>
+                <w:rFonts w:ascii="Arial" w:hAnsi="Arial" w:cs="Arial"/>
+                <w:b/>
+                <w:bCs/>
+                <w:i/>
+                <w:iCs/>
+              </w:rPr>
+              <w:t xml:space="preserve">Username: </w:t>
+            </w:r>
+            <w:hyperlink r:id="rId8" w:history="1">
+              <w:r>
+                <w:rPr>
+                  <w:rStyle w:val="Hyperlink"/>
+                  <w:rFonts w:ascii="Arial" w:hAnsi="Arial" w:cs="Arial"/>
+                  <w:i/>
+                  <w:iCs/>
+                </w:rPr>
+                <w:t>marcus@abc.com</w:t>
+              </w:r>
+            </w:hyperlink>
+          </w:p>
+          <w:p>
+            <w:pPr>
+              <w:spacing w:line="240" w:lineRule="auto"/>
+              <w:rPr>
+                <w:rFonts w:ascii="Arial" w:hAnsi="Arial" w:cs="Arial"/>
+              </w:rPr>
+            </w:pPr>
+            <w:r>
+              <w:rPr>
+                <w:rFonts w:ascii="Arial" w:hAnsi="Arial" w:cs="Arial"/>
+                <w:b/>
+                <w:bCs/>
+                <w:i/>
+                <w:iCs/>
+              </w:rPr>
+              <w:t xml:space="preserve">Password: </w:t>
+            </w:r>
+            <w:r>
+              <w:rPr>
+                <w:rFonts w:ascii="Arial" w:hAnsi="Arial" w:cs="Arial"/>
+                <w:i/>
+                <w:iCs/>
+              </w:rPr>
+              <w:t>bluemonday</w:t>
+            </w:r>
+          </w:p>
+        </w:tc>
+      </w:tr>
+    </w:tbl>
+    <w:p>
+      <w:pPr>
+        <w:rPr>
+          <w:rFonts w:ascii="Arial" w:hAnsi="Arial" w:cs="Arial"/>
+        </w:rPr>
+      </w:pPr>
+    </w:p>
+    <w:tbl>
+      <w:tblPr>
+        <w:tblW w:w="13948" w:type="dxa"/>
+        <w:tblBorders>
+          <w:top w:val="single" w:sz="4" w:space="0" w:color="auto"/>
+          <w:left w:val="single" w:sz="4" w:space="0" w:color="auto"/>
+          <w:bottom w:val="single" w:sz="4" w:space="0" w:color="auto"/>
+          <w:right w:val="single" w:sz="4" w:space="0" w:color="auto"/>
+          <w:insideH w:val="single" w:sz="4" w:space="0" w:color="auto"/>
+          <w:insideV w:val="single" w:sz="4" w:space="0" w:color="auto"/>
+        </w:tblBorders>
+        <w:tblLook w:val="0000" w:firstRow="0" w:lastRow="0" w:firstColumn="0" w:lastColumn="0" w:noHBand="0" w:noVBand="0"/>
+      </w:tblPr>
+      <w:tblGrid>
+        <w:gridCol w:w="1256"/>
+        <w:gridCol w:w="2708"/>
+        <w:gridCol w:w="2977"/>
+        <w:gridCol w:w="2835"/>
+        <w:gridCol w:w="1559"/>
+        <w:gridCol w:w="2613"/>
+      </w:tblGrid>
+      <w:tr>
+        <w:tc>
+          <w:tcPr>
+            <w:tcW w:w="1256" w:type="dxa"/>
+            <w:shd w:val="clear" w:color="auto" w:fill="auto"/>
+            <w:vAlign w:val="center"/>
+          </w:tcPr>
+          <w:p>
+            <w:pPr>
+              <w:jc w:val="center"/>
+              <w:rPr>
+                <w:rFonts w:ascii="Arial" w:hAnsi="Arial" w:cs="Arial"/>
+                <w:b/>
+                <w:bCs/>
+                <w:sz w:val="20"/>
+                <w:szCs w:val="20"/>
+              </w:rPr>
+            </w:pPr>
+            <w:r>
+              <w:rPr>
+                <w:rFonts w:ascii="Arial" w:hAnsi="Arial" w:cs="Arial"/>
+                <w:b/>
+                <w:bCs/>
+                <w:sz w:val="20"/>
+                <w:szCs w:val="20"/>
+              </w:rPr>
+              <w:t>Sequence</w:t>
+            </w:r>
+          </w:p>
+        </w:tc>
+        <w:tc>
+          <w:tcPr>
+            <w:tcW w:w="2708" w:type="dxa"/>
+            <w:shd w:val="clear" w:color="auto" w:fill="auto"/>
+            <w:vAlign w:val="center"/>
+          </w:tcPr>
+          <w:p>
+            <w:pPr>
+              <w:jc w:val="center"/>
+              <w:rPr>
+                <w:rFonts w:ascii="Arial" w:hAnsi="Arial" w:cs="Arial"/>
+                <w:b/>
+                <w:bCs/>
+                <w:sz w:val="20"/>
+                <w:szCs w:val="20"/>
+              </w:rPr>
+            </w:pPr>
+            <w:r>
+              <w:rPr>
+                <w:rFonts w:ascii="Arial" w:hAnsi="Arial" w:cs="Arial"/>
+                <w:b/>
+                <w:bCs/>
+                <w:sz w:val="20"/>
+                <w:szCs w:val="20"/>
+              </w:rPr>
+              <w:t>Scenario</w:t>
+            </w:r>
+          </w:p>
+        </w:tc>
+        <w:tc>
+          <w:tcPr>
+            <w:tcW w:w="2977" w:type="dxa"/>
+          </w:tcPr>
+          <w:p>
+            <w:pPr>
+              <w:jc w:val="center"/>
+              <w:rPr>
+                <w:rFonts w:ascii="Arial" w:hAnsi="Arial" w:cs="Arial"/>
+                <w:b/>
+                <w:bCs/>
+                <w:sz w:val="20"/>
+                <w:szCs w:val="20"/>
+              </w:rPr>
+            </w:pPr>
+            <w:r>
+              <w:rPr>
+                <w:rFonts w:ascii="Arial" w:hAnsi="Arial" w:cs="Arial"/>
+                <w:b/>
+                <w:bCs/>
+                <w:sz w:val="20"/>
+                <w:szCs w:val="20"/>
+              </w:rPr>
+              <w:t>Test Data</w:t>
+            </w:r>
+          </w:p>
+        </w:tc>
+        <w:tc>
+          <w:tcPr>
+            <w:tcW w:w="2835" w:type="dxa"/>
+          </w:tcPr>
+          <w:p>
+            <w:pPr>
+              <w:jc w:val="center"/>
+              <w:rPr>
+                <w:rFonts w:ascii="Arial" w:hAnsi="Arial" w:cs="Arial"/>
+                <w:b/>
+                <w:bCs/>
+                <w:sz w:val="20"/>
+                <w:szCs w:val="20"/>
+              </w:rPr>
+            </w:pPr>
+            <w:r>
+              <w:rPr>
+                <w:rFonts w:ascii="Arial" w:hAnsi="Arial" w:cs="Arial"/>
+                <w:b/>
+                <w:bCs/>
+                <w:sz w:val="20"/>
+                <w:szCs w:val="20"/>
+              </w:rPr>
+              <w:t>Expected Result</w:t>
+            </w:r>
+          </w:p>
+        </w:tc>
+        <w:tc>
+          <w:tcPr>
+            <w:tcW w:w="1559" w:type="dxa"/>
+          </w:tcPr>
+          <w:p>
+            <w:pPr>
+              <w:jc w:val="center"/>
+              <w:rPr>
+                <w:rFonts w:ascii="Arial" w:hAnsi="Arial" w:cs="Arial"/>
+                <w:b/>
+                <w:bCs/>
+                <w:sz w:val="20"/>
+                <w:szCs w:val="20"/>
+              </w:rPr>
+            </w:pPr>
+            <w:r>
+              <w:rPr>
+                <w:rFonts w:ascii="Arial" w:hAnsi="Arial" w:cs="Arial"/>
+                <w:b/>
+                <w:bCs/>
+                <w:sz w:val="20"/>
+                <w:szCs w:val="20"/>
+              </w:rPr>
+              <w:t>Actual Result</w:t>
+            </w:r>
+          </w:p>
+        </w:tc>
+        <w:tc>
+          <w:tcPr>
+            <w:tcW w:w="2613" w:type="dxa"/>
+          </w:tcPr>
+          <w:p>
+            <w:pPr>
+              <w:jc w:val="center"/>
+              <w:rPr>
+                <w:rFonts w:ascii="Arial" w:hAnsi="Arial" w:cs="Arial"/>
+                <w:b/>
+                <w:bCs/>
+                <w:sz w:val="20"/>
+                <w:szCs w:val="20"/>
+              </w:rPr>
+            </w:pPr>
+            <w:r>
+              <w:rPr>
+                <w:rFonts w:ascii="Arial" w:hAnsi="Arial" w:cs="Arial"/>
+                <w:b/>
+                <w:bCs/>
+                <w:sz w:val="20"/>
+                <w:szCs w:val="20"/>
+              </w:rPr>
+              <w:t>Justification</w:t>
+            </w:r>
+          </w:p>
+        </w:tc>
+      </w:tr>
+      <w:tr>
+        <w:trPr>
+          <w:trHeight w:val="848"/>
+        </w:trPr>
+        <w:tc>
+          <w:tcPr>
+            <w:tcW w:w="1256" w:type="dxa"/>
+          </w:tcPr>
+          <w:p>
+            <w:pPr>
+              <w:rPr>
+                <w:rFonts w:ascii="Arial" w:hAnsi="Arial" w:cs="Arial"/>
+                <w:sz w:val="20"/>
+                <w:szCs w:val="20"/>
+              </w:rPr>
+            </w:pPr>
+            <w:r>
+              <w:rPr>
+                <w:rFonts w:ascii="Arial" w:hAnsi="Arial" w:cs="Arial"/>
+                <w:sz w:val="20"/>
+                <w:szCs w:val="20"/>
+              </w:rPr>
+              <w:t>1.</w:t>
+            </w:r>
+          </w:p>
+        </w:tc>
+        <w:tc>
+          <w:tcPr>
+            <w:tcW w:w="2708" w:type="dxa"/>
+          </w:tcPr>
+          <w:p>
+            <w:pPr>
+              <w:rPr>
+                <w:rFonts w:ascii="Arial" w:hAnsi="Arial" w:cs="Arial"/>
+                <w:sz w:val="20"/>
+                <w:szCs w:val="20"/>
+              </w:rPr>
+            </w:pPr>
+            <w:r>
+              <w:rPr>
+                <w:rFonts w:ascii="Arial" w:hAnsi="Arial" w:cs="Arial"/>
+                <w:sz w:val="20"/>
+                <w:szCs w:val="20"/>
+              </w:rPr>
+              <w:t>Retrieve To-Do Items that is created by the current user.</w:t>
+            </w:r>
+          </w:p>
+        </w:tc>
+        <w:tc>
+          <w:tcPr>
+            <w:tcW w:w="2977" w:type="dxa"/>
+          </w:tcPr>
+          <w:p>
+            <w:pPr>
+              <w:spacing w:after="0" w:line="240" w:lineRule="auto"/>
+              <w:rPr>
+                <w:rFonts w:ascii="Arial" w:hAnsi="Arial" w:cs="Arial"/>
+                <w:sz w:val="20"/>
+                <w:szCs w:val="20"/>
+              </w:rPr>
+            </w:pPr>
+            <w:r>
+              <w:rPr>
+                <w:rFonts w:ascii="Arial" w:hAnsi="Arial" w:cs="Arial"/>
+                <w:sz w:val="20"/>
+                <w:szCs w:val="20"/>
+              </w:rPr>
+              <w:t>None</w:t>
+            </w:r>
+          </w:p>
+        </w:tc>
+        <w:tc>
+          <w:tcPr>
+            <w:tcW w:w="2835" w:type="dxa"/>
+          </w:tcPr>
+          <w:p>
+            <w:pPr>
+              <w:rPr>
+                <w:rFonts w:ascii="Arial" w:hAnsi="Arial" w:cs="Arial"/>
+                <w:sz w:val="20"/>
+                <w:szCs w:val="20"/>
+              </w:rPr>
+            </w:pPr>
+            <w:r>
+              <w:rPr>
+                <w:rFonts w:ascii="Arial" w:hAnsi="Arial" w:cs="Arial"/>
+                <w:sz w:val="20"/>
+                <w:szCs w:val="20"/>
+              </w:rPr>
+              <w:t xml:space="preserve">Only To-Do Items belonging to the user </w:t>
+            </w:r>
+            <w:hyperlink r:id="rId9" w:history="1">
+              <w:r>
+                <w:rPr>
+                  <w:rStyle w:val="Hyperlink"/>
+                  <w:rFonts w:ascii="Arial" w:hAnsi="Arial" w:cs="Arial"/>
+                  <w:sz w:val="20"/>
+                  <w:szCs w:val="20"/>
+                </w:rPr>
+                <w:t>marcus@abc.com</w:t>
+              </w:r>
+            </w:hyperlink>
+            <w:r>
+              <w:rPr>
+                <w:rFonts w:ascii="Arial" w:hAnsi="Arial" w:cs="Arial"/>
+                <w:sz w:val="20"/>
+                <w:szCs w:val="20"/>
+              </w:rPr>
+              <w:t xml:space="preserve"> is shown. </w:t>
+            </w:r>
+          </w:p>
+        </w:tc>
+        <w:tc>
+          <w:tcPr>
+            <w:tcW w:w="1559" w:type="dxa"/>
+          </w:tcPr>
+          <w:p>
+            <w:pPr>
+              <w:rPr>
+                <w:rFonts w:ascii="Arial" w:hAnsi="Arial" w:cs="Arial"/>
+                <w:sz w:val="20"/>
+                <w:szCs w:val="20"/>
+              </w:rPr>
+            </w:pPr>
+          </w:p>
+        </w:tc>
+        <w:tc>
+          <w:tcPr>
+            <w:tcW w:w="2613" w:type="dxa"/>
+          </w:tcPr>
+          <w:p>
+            <w:pPr>
+              <w:rPr>
+                <w:rFonts w:ascii="Arial" w:hAnsi="Arial" w:cs="Arial"/>
+                <w:sz w:val="20"/>
+                <w:szCs w:val="20"/>
+              </w:rPr>
+            </w:pPr>
+          </w:p>
+        </w:tc>
+      </w:tr>
+    </w:tbl>
+    <w:p>
+      <w:pPr>
+        <w:rPr>
+          <w:rFonts w:ascii="Arial" w:hAnsi="Arial" w:cs="Arial"/>
+        </w:rPr>
+      </w:pPr>
+    </w:p>
+    <w:p>
+      <w:pPr>
+        <w:rPr>
+          <w:rFonts w:ascii="Arial" w:hAnsi="Arial" w:cs="Arial"/>
+        </w:rPr>
+      </w:pPr>
+      <w:r>
+        <w:rPr>
+          <w:rFonts w:ascii="Arial" w:hAnsi="Arial" w:cs="Arial"/>
+        </w:rPr>
+        <w:br w:type="page"/>
+      </w:r>
+    </w:p>
+    <w:tbl>
+      <w:tblPr>
+        <w:tblW w:w="13248" w:type="dxa"/>
+        <w:tblBorders>
+          <w:top w:val="single" w:sz="4" w:space="0" w:color="auto"/>
+          <w:left w:val="single" w:sz="4" w:space="0" w:color="auto"/>
+          <w:bottom w:val="single" w:sz="4" w:space="0" w:color="auto"/>
+          <w:right w:val="single" w:sz="4" w:space="0" w:color="auto"/>
+        </w:tblBorders>
+        <w:tblLook w:val="0000" w:firstRow="0" w:lastRow="0" w:firstColumn="0" w:lastColumn="0" w:noHBand="0" w:noVBand="0"/>
+      </w:tblPr>
+      <w:tblGrid>
+        <w:gridCol w:w="2676"/>
+        <w:gridCol w:w="283"/>
+        <w:gridCol w:w="10289"/>
+      </w:tblGrid>
+      <w:tr>
+        <w:tc>
+          <w:tcPr>
+            <w:tcW w:w="2676" w:type="dxa"/>
+          </w:tcPr>
+          <w:p>
+            <w:pPr>
+              <w:rPr>
+                <w:rFonts w:ascii="Arial" w:hAnsi="Arial" w:cs="Arial"/>
+                <w:b/>
+              </w:rPr>
+            </w:pPr>
+            <w:r>
+              <w:rPr>
+                <w:rFonts w:ascii="Arial" w:hAnsi="Arial" w:cs="Arial"/>
+                <w:b/>
+              </w:rPr>
+              <w:lastRenderedPageBreak/>
+              <w:t>Test Case ID</w:t>
+            </w:r>
+          </w:p>
+        </w:tc>
+        <w:tc>
+          <w:tcPr>
+            <w:tcW w:w="283" w:type="dxa"/>
+          </w:tcPr>
+          <w:p>
+            <w:pPr>
+              <w:rPr>
+                <w:rFonts w:ascii="Arial" w:hAnsi="Arial" w:cs="Arial"/>
+              </w:rPr>
+            </w:pPr>
+            <w:r>
+              <w:rPr>
+                <w:rFonts w:ascii="Arial" w:hAnsi="Arial" w:cs="Arial"/>
+              </w:rPr>
+              <w:t>:</w:t>
+            </w:r>
+          </w:p>
+        </w:tc>
+        <w:tc>
+          <w:tcPr>
+            <w:tcW w:w="10289" w:type="dxa"/>
+          </w:tcPr>
+          <w:p>
+            <w:pPr>
+              <w:rPr>
+                <w:rFonts w:ascii="Arial" w:hAnsi="Arial" w:cs="Arial"/>
+              </w:rPr>
+            </w:pPr>
+            <w:r>
+              <w:rPr>
+                <w:rFonts w:ascii="Arial" w:hAnsi="Arial" w:cs="Arial"/>
+              </w:rPr>
+              <w:t>000</w:t>
+            </w:r>
+            <w:r>
+              <w:rPr>
+                <w:rFonts w:ascii="Arial" w:hAnsi="Arial" w:cs="Arial"/>
+              </w:rPr>
+              <w:t>5</w:t>
+            </w:r>
+          </w:p>
+        </w:tc>
+      </w:tr>
+      <w:tr>
+        <w:tc>
+          <w:tcPr>
+            <w:tcW w:w="2676" w:type="dxa"/>
+          </w:tcPr>
+          <w:p>
+            <w:pPr>
+              <w:rPr>
+                <w:rFonts w:ascii="Arial" w:hAnsi="Arial" w:cs="Arial"/>
+                <w:b/>
+              </w:rPr>
+            </w:pPr>
+            <w:r>
+              <w:rPr>
+                <w:rFonts w:ascii="Arial" w:hAnsi="Arial" w:cs="Arial"/>
+                <w:b/>
+              </w:rPr>
+              <w:t>Test Description</w:t>
+            </w:r>
+          </w:p>
+        </w:tc>
+        <w:tc>
+          <w:tcPr>
+            <w:tcW w:w="283" w:type="dxa"/>
+          </w:tcPr>
+          <w:p>
+            <w:pPr>
+              <w:rPr>
+                <w:rFonts w:ascii="Arial" w:hAnsi="Arial" w:cs="Arial"/>
+              </w:rPr>
+            </w:pPr>
+            <w:r>
+              <w:rPr>
+                <w:rFonts w:ascii="Arial" w:hAnsi="Arial" w:cs="Arial"/>
+              </w:rPr>
+              <w:t>:</w:t>
+            </w:r>
+          </w:p>
+        </w:tc>
+        <w:tc>
+          <w:tcPr>
+            <w:tcW w:w="10289" w:type="dxa"/>
+          </w:tcPr>
+          <w:p>
+            <w:pPr>
+              <w:rPr>
+                <w:rFonts w:ascii="Arial" w:hAnsi="Arial" w:cs="Arial"/>
+              </w:rPr>
+            </w:pPr>
+            <w:r>
+              <w:rPr>
+                <w:rFonts w:ascii="Arial" w:hAnsi="Arial" w:cs="Arial"/>
+              </w:rPr>
               <w:t>This test case tests the Add To-Do Item functionality of the To-do Page.</w:t>
             </w:r>
           </w:p>
@@ -5187,7 +5990,7 @@
               <w:rPr>
                 <w:rFonts w:ascii="Arial" w:hAnsi="Arial" w:cs="Arial"/>
               </w:rPr>
-              <w:t>5</w:t>
+              <w:t>6</w:t>
             </w:r>
           </w:p>
         </w:tc>
@@ -6300,7 +7103,7 @@
               <w:rPr>
                 <w:rFonts w:ascii="Arial" w:hAnsi="Arial" w:cs="Arial"/>
               </w:rPr>
-              <w:t>6</w:t>
+              <w:t>7</w:t>
             </w:r>
           </w:p>
         </w:tc>
@@ -6400,13 +7203,7 @@
               <w:rPr>
                 <w:rFonts w:ascii="Arial" w:hAnsi="Arial" w:cs="Arial"/>
               </w:rPr>
-              <w:t xml:space="preserve"> </w:t>
-            </w:r>
-            <w:r>
-              <w:rPr>
-                <w:rFonts w:ascii="Arial" w:hAnsi="Arial" w:cs="Arial"/>
-              </w:rPr>
-              <w:t>can retrieve History of To-Do Items.</w:t>
+              <w:t xml:space="preserve"> can retrieve History of To-Do Items.</w:t>
             </w:r>
           </w:p>
         </w:tc>
@@ -6467,19 +7264,7 @@
               <w:rPr>
                 <w:rFonts w:ascii="Arial" w:hAnsi="Arial" w:cs="Arial"/>
               </w:rPr>
-              <w:t>Retrieve</w:t>
-            </w:r>
-            <w:r>
-              <w:rPr>
-                <w:rFonts w:ascii="Arial" w:hAnsi="Arial" w:cs="Arial"/>
-              </w:rPr>
-              <w:t xml:space="preserve"> History of </w:t>
-            </w:r>
-            <w:r>
-              <w:rPr>
-                <w:rFonts w:ascii="Arial" w:hAnsi="Arial" w:cs="Arial"/>
-              </w:rPr>
-              <w:t>To-Do Items</w:t>
+              <w:t>Retrieve History of To-Do Items</w:t>
             </w:r>
           </w:p>
         </w:tc>
@@ -6952,31 +7737,7 @@
                 <w:sz w:val="20"/>
                 <w:szCs w:val="20"/>
               </w:rPr>
-              <w:t xml:space="preserve">Retrieve </w:t>
-            </w:r>
-            <w:r>
-              <w:rPr>
-                <w:rFonts w:ascii="Arial" w:hAnsi="Arial" w:cs="Arial"/>
-                <w:sz w:val="20"/>
-                <w:szCs w:val="20"/>
-              </w:rPr>
-              <w:t xml:space="preserve">History of </w:t>
-            </w:r>
-            <w:r>
-              <w:rPr>
-                <w:rFonts w:ascii="Arial" w:hAnsi="Arial" w:cs="Arial"/>
-                <w:sz w:val="20"/>
-                <w:szCs w:val="20"/>
-              </w:rPr>
-              <w:t>To-Do Items</w:t>
-            </w:r>
-            <w:r>
-              <w:rPr>
-                <w:rFonts w:ascii="Arial" w:hAnsi="Arial" w:cs="Arial"/>
-                <w:sz w:val="20"/>
-                <w:szCs w:val="20"/>
-              </w:rPr>
-              <w:t>.</w:t>
+              <w:t>Retrieve History of To-Do Items.</w:t>
             </w:r>
           </w:p>
         </w:tc>
@@ -7021,17 +7782,7 @@
                 <w:sz w:val="20"/>
                 <w:szCs w:val="20"/>
               </w:rPr>
-              <w:t>History of To-Do Items for all users is retrieved and shown.</w:t>
-            </w:r>
-            <w:bookmarkStart w:id="0" w:name="_GoBack"/>
-            <w:bookmarkEnd w:id="0"/>
-            <w:r>
-              <w:rPr>
-                <w:rFonts w:ascii="Arial" w:hAnsi="Arial" w:cs="Arial"/>
-                <w:sz w:val="20"/>
-                <w:szCs w:val="20"/>
-              </w:rPr>
-              <w:t xml:space="preserve"> </w:t>
+              <w:t xml:space="preserve">History of To-Do Items for all users is retrieved and shown. </w:t>
             </w:r>
           </w:p>
         </w:tc>
@@ -7908,7 +8659,7 @@
 </file>
 
 <file path=customXml/itemProps1.xml><?xml version="1.0" encoding="utf-8"?>
-<ds:datastoreItem xmlns:ds="http://schemas.openxmlformats.org/officeDocument/2006/customXml" ds:itemID="{103B35A8-DD62-4B2E-A458-01CBABE25FD3}">
+<ds:datastoreItem xmlns:ds="http://schemas.openxmlformats.org/officeDocument/2006/customXml" ds:itemID="{054C05F8-26B0-4540-A411-0F828A24DEB5}">
   <ds:schemaRefs>
     <ds:schemaRef ds:uri="http://schemas.openxmlformats.org/officeDocument/2006/bibliography"/>
   </ds:schemaRefs>

</xml_diff>

<commit_message>
Skeleton for QA Test Automation
</commit_message>
<xml_diff>
--- a/QA/Sprint 2/Test Case Scenarios Sprint 2.docx
+++ b/QA/Sprint 2/Test Case Scenarios Sprint 2.docx
@@ -1406,7 +1406,7 @@
               <w:rPr>
                 <w:rFonts w:ascii="Arial" w:hAnsi="Arial" w:cs="Arial"/>
               </w:rPr>
-              <w:t>Registration</w:t>
+              <w:t>Sign Up</w:t>
             </w:r>
             <w:r>
               <w:rPr>
@@ -1473,7 +1473,7 @@
               <w:rPr>
                 <w:rFonts w:ascii="Arial" w:hAnsi="Arial" w:cs="Arial"/>
               </w:rPr>
-              <w:t>Register</w:t>
+              <w:t>Sign Up</w:t>
             </w:r>
           </w:p>
         </w:tc>
@@ -1547,7 +1547,7 @@
               <w:rPr>
                 <w:rFonts w:ascii="Arial" w:hAnsi="Arial" w:cs="Arial"/>
               </w:rPr>
-              <w:t>Registration</w:t>
+              <w:t>Sign Up</w:t>
             </w:r>
             <w:r>
               <w:rPr>
@@ -1807,7 +1807,15 @@
                 <w:sz w:val="20"/>
                 <w:szCs w:val="20"/>
               </w:rPr>
-              <w:t>User Registration</w:t>
+              <w:t xml:space="preserve">User </w:t>
+            </w:r>
+            <w:r>
+              <w:rPr>
+                <w:rFonts w:ascii="Arial" w:hAnsi="Arial" w:cs="Arial"/>
+                <w:sz w:val="20"/>
+                <w:szCs w:val="20"/>
+              </w:rPr>
+              <w:t>Sign Up</w:t>
             </w:r>
             <w:r>
               <w:rPr>
@@ -2874,7 +2882,23 @@
                 <w:sz w:val="20"/>
                 <w:szCs w:val="20"/>
               </w:rPr>
-              <w:t>User Registration with valid input.</w:t>
+              <w:t>User</w:t>
+            </w:r>
+            <w:r>
+              <w:rPr>
+                <w:rFonts w:ascii="Arial" w:hAnsi="Arial" w:cs="Arial"/>
+                <w:sz w:val="20"/>
+                <w:szCs w:val="20"/>
+              </w:rPr>
+              <w:t xml:space="preserve"> Sign Up </w:t>
+            </w:r>
+            <w:r>
+              <w:rPr>
+                <w:rFonts w:ascii="Arial" w:hAnsi="Arial" w:cs="Arial"/>
+                <w:sz w:val="20"/>
+                <w:szCs w:val="20"/>
+              </w:rPr>
+              <w:t>with valid input.</w:t>
             </w:r>
           </w:p>
         </w:tc>
@@ -2964,7 +2988,33 @@
                 <w:sz w:val="20"/>
                 <w:szCs w:val="20"/>
               </w:rPr>
-              <w:t>Registration Successful</w:t>
+              <w:t>Sign Up is</w:t>
+            </w:r>
+            <w:r>
+              <w:rPr>
+                <w:rFonts w:ascii="Arial" w:hAnsi="Arial" w:cs="Arial"/>
+                <w:sz w:val="20"/>
+                <w:szCs w:val="20"/>
+              </w:rPr>
+              <w:t xml:space="preserve"> </w:t>
+            </w:r>
+            <w:r>
+              <w:rPr>
+                <w:rFonts w:ascii="Arial" w:hAnsi="Arial" w:cs="Arial"/>
+                <w:sz w:val="20"/>
+                <w:szCs w:val="20"/>
+              </w:rPr>
+              <w:t>s</w:t>
+            </w:r>
+            <w:bookmarkStart w:id="0" w:name="_GoBack"/>
+            <w:bookmarkEnd w:id="0"/>
+            <w:r>
+              <w:rPr>
+                <w:rFonts w:ascii="Arial" w:hAnsi="Arial" w:cs="Arial"/>
+                <w:sz w:val="20"/>
+                <w:szCs w:val="20"/>
+              </w:rPr>
+              <w:t>uccessful</w:t>
             </w:r>
           </w:p>
           <w:p>
@@ -3274,25 +3324,7 @@
               <w:rPr>
                 <w:rFonts w:ascii="Arial" w:hAnsi="Arial" w:cs="Arial"/>
               </w:rPr>
-              <w:t xml:space="preserve">, </w:t>
-            </w:r>
-            <w:r>
-              <w:rPr>
-                <w:rFonts w:ascii="Arial" w:hAnsi="Arial" w:cs="Arial"/>
-              </w:rPr>
-              <w:t>To-Do History Page</w:t>
-            </w:r>
-            <w:r>
-              <w:rPr>
-                <w:rFonts w:ascii="Arial" w:hAnsi="Arial" w:cs="Arial"/>
-              </w:rPr>
-              <w:t xml:space="preserve">, </w:t>
-            </w:r>
-            <w:r>
-              <w:rPr>
-                <w:rFonts w:ascii="Arial" w:hAnsi="Arial" w:cs="Arial"/>
-              </w:rPr>
-              <w:t>Contributions Page</w:t>
+              <w:t>, To-Do History Page, Contributions Page</w:t>
             </w:r>
           </w:p>
         </w:tc>
@@ -3660,23 +3692,7 @@
                 <w:sz w:val="20"/>
                 <w:szCs w:val="20"/>
               </w:rPr>
-              <w:t>Unauthenticated access to To-Do</w:t>
-            </w:r>
-            <w:r>
-              <w:rPr>
-                <w:rFonts w:ascii="Arial" w:hAnsi="Arial" w:cs="Arial"/>
-                <w:sz w:val="20"/>
-                <w:szCs w:val="20"/>
-              </w:rPr>
-              <w:t xml:space="preserve"> History</w:t>
-            </w:r>
-            <w:r>
-              <w:rPr>
-                <w:rFonts w:ascii="Arial" w:hAnsi="Arial" w:cs="Arial"/>
-                <w:sz w:val="20"/>
-                <w:szCs w:val="20"/>
-              </w:rPr>
-              <w:t xml:space="preserve"> Page.</w:t>
+              <w:t>Unauthenticated access to To-Do History Page.</w:t>
             </w:r>
           </w:p>
         </w:tc>
@@ -3808,23 +3824,13 @@
               </w:rPr>
               <w:t xml:space="preserve"> </w:t>
             </w:r>
-            <w:bookmarkStart w:id="0" w:name="_GoBack"/>
-            <w:bookmarkEnd w:id="0"/>
-            <w:r>
-              <w:rPr>
-                <w:rFonts w:ascii="Arial" w:hAnsi="Arial" w:cs="Arial"/>
-                <w:sz w:val="20"/>
-                <w:szCs w:val="20"/>
-              </w:rPr>
-              <w:t>Contributions</w:t>
-            </w:r>
-            <w:r>
-              <w:rPr>
-                <w:rFonts w:ascii="Arial" w:hAnsi="Arial" w:cs="Arial"/>
-                <w:sz w:val="20"/>
-                <w:szCs w:val="20"/>
-              </w:rPr>
-              <w:t xml:space="preserve"> Page.</w:t>
+            <w:r>
+              <w:rPr>
+                <w:rFonts w:ascii="Arial" w:hAnsi="Arial" w:cs="Arial"/>
+                <w:sz w:val="20"/>
+                <w:szCs w:val="20"/>
+              </w:rPr>
+              <w:t>Contributions Page.</w:t>
             </w:r>
           </w:p>
         </w:tc>
@@ -8659,7 +8665,7 @@
 </file>
 
 <file path=customXml/itemProps1.xml><?xml version="1.0" encoding="utf-8"?>
-<ds:datastoreItem xmlns:ds="http://schemas.openxmlformats.org/officeDocument/2006/customXml" ds:itemID="{054C05F8-26B0-4540-A411-0F828A24DEB5}">
+<ds:datastoreItem xmlns:ds="http://schemas.openxmlformats.org/officeDocument/2006/customXml" ds:itemID="{33CF3A8C-33A8-4399-8EA1-80263E56AE66}">
   <ds:schemaRefs>
     <ds:schemaRef ds:uri="http://schemas.openxmlformats.org/officeDocument/2006/bibliography"/>
   </ds:schemaRefs>

</xml_diff>

<commit_message>
Update Test Case Scenarios Sprint 2.docx
Updated the QA test case scenario for Sprint 2 due to the password used for the User Sign Up test cases are too common according to Django's authentication library
</commit_message>
<xml_diff>
--- a/QA/Sprint 2/Test Case Scenarios Sprint 2.docx
+++ b/QA/Sprint 2/Test Case Scenarios Sprint 2.docx
@@ -1582,10 +1582,10 @@
       <w:tblGrid>
         <w:gridCol w:w="1256"/>
         <w:gridCol w:w="2708"/>
-        <w:gridCol w:w="2977"/>
-        <w:gridCol w:w="3119"/>
+        <w:gridCol w:w="3261"/>
+        <w:gridCol w:w="3260"/>
         <w:gridCol w:w="1559"/>
-        <w:gridCol w:w="2329"/>
+        <w:gridCol w:w="1904"/>
       </w:tblGrid>
       <w:tr>
         <w:tc>
@@ -1650,7 +1650,7 @@
         </w:tc>
         <w:tc>
           <w:tcPr>
-            <w:tcW w:w="2977" w:type="dxa"/>
+            <w:tcW w:w="3261" w:type="dxa"/>
           </w:tcPr>
           <w:p>
             <w:pPr>
@@ -1678,7 +1678,7 @@
         </w:tc>
         <w:tc>
           <w:tcPr>
-            <w:tcW w:w="3119" w:type="dxa"/>
+            <w:tcW w:w="3260" w:type="dxa"/>
           </w:tcPr>
           <w:p>
             <w:pPr>
@@ -1734,7 +1734,7 @@
         </w:tc>
         <w:tc>
           <w:tcPr>
-            <w:tcW w:w="2329" w:type="dxa"/>
+            <w:tcW w:w="1904" w:type="dxa"/>
           </w:tcPr>
           <w:p>
             <w:pPr>
@@ -1837,7 +1837,7 @@
         </w:tc>
         <w:tc>
           <w:tcPr>
-            <w:tcW w:w="2977" w:type="dxa"/>
+            <w:tcW w:w="3261" w:type="dxa"/>
           </w:tcPr>
           <w:p>
             <w:pPr>
@@ -1896,7 +1896,7 @@
         </w:tc>
         <w:tc>
           <w:tcPr>
-            <w:tcW w:w="3119" w:type="dxa"/>
+            <w:tcW w:w="3260" w:type="dxa"/>
           </w:tcPr>
           <w:p>
             <w:pPr>
@@ -1934,7 +1934,7 @@
         </w:tc>
         <w:tc>
           <w:tcPr>
-            <w:tcW w:w="2329" w:type="dxa"/>
+            <w:tcW w:w="1904" w:type="dxa"/>
           </w:tcPr>
           <w:p>
             <w:pPr>
@@ -2000,7 +2000,7 @@
         </w:tc>
         <w:tc>
           <w:tcPr>
-            <w:tcW w:w="2977" w:type="dxa"/>
+            <w:tcW w:w="3261" w:type="dxa"/>
           </w:tcPr>
           <w:p>
             <w:pPr>
@@ -2051,7 +2051,31 @@
                 <w:sz w:val="20"/>
                 <w:szCs w:val="20"/>
               </w:rPr>
-              <w:t>pa55word</w:t>
+              <w:t>QA</w:t>
+            </w:r>
+            <w:r>
+              <w:rPr>
+                <w:rFonts w:ascii="Arial" w:hAnsi="Arial" w:cs="Arial"/>
+                <w:sz w:val="20"/>
+                <w:szCs w:val="20"/>
+              </w:rPr>
+              <w:t>pa55w</w:t>
+            </w:r>
+            <w:r>
+              <w:rPr>
+                <w:rFonts w:ascii="Arial" w:hAnsi="Arial" w:cs="Arial"/>
+                <w:sz w:val="20"/>
+                <w:szCs w:val="20"/>
+              </w:rPr>
+              <w:t>0</w:t>
+            </w:r>
+            <w:r>
+              <w:rPr>
+                <w:rFonts w:ascii="Arial" w:hAnsi="Arial" w:cs="Arial"/>
+                <w:sz w:val="20"/>
+                <w:szCs w:val="20"/>
+              </w:rPr>
+              <w:t>rd</w:t>
             </w:r>
           </w:p>
           <w:p>
@@ -2077,13 +2101,13 @@
                 <w:sz w:val="20"/>
                 <w:szCs w:val="20"/>
               </w:rPr>
-              <w:t>pa55word</w:t>
-            </w:r>
-          </w:p>
-        </w:tc>
-        <w:tc>
-          <w:tcPr>
-            <w:tcW w:w="3119" w:type="dxa"/>
+              <w:t>QApa55w0rd</w:t>
+            </w:r>
+          </w:p>
+        </w:tc>
+        <w:tc>
+          <w:tcPr>
+            <w:tcW w:w="3260" w:type="dxa"/>
           </w:tcPr>
           <w:p>
             <w:pPr>
@@ -2121,7 +2145,7 @@
         </w:tc>
         <w:tc>
           <w:tcPr>
-            <w:tcW w:w="2329" w:type="dxa"/>
+            <w:tcW w:w="1904" w:type="dxa"/>
           </w:tcPr>
           <w:p>
             <w:pPr>
@@ -2203,7 +2227,7 @@
         </w:tc>
         <w:tc>
           <w:tcPr>
-            <w:tcW w:w="2977" w:type="dxa"/>
+            <w:tcW w:w="3261" w:type="dxa"/>
           </w:tcPr>
           <w:p>
             <w:pPr>
@@ -2254,7 +2278,31 @@
                 <w:sz w:val="20"/>
                 <w:szCs w:val="20"/>
               </w:rPr>
-              <w:t>pa55word</w:t>
+              <w:t>QA</w:t>
+            </w:r>
+            <w:r>
+              <w:rPr>
+                <w:rFonts w:ascii="Arial" w:hAnsi="Arial" w:cs="Arial"/>
+                <w:sz w:val="20"/>
+                <w:szCs w:val="20"/>
+              </w:rPr>
+              <w:t>pa55w</w:t>
+            </w:r>
+            <w:r>
+              <w:rPr>
+                <w:rFonts w:ascii="Arial" w:hAnsi="Arial" w:cs="Arial"/>
+                <w:sz w:val="20"/>
+                <w:szCs w:val="20"/>
+              </w:rPr>
+              <w:t>0</w:t>
+            </w:r>
+            <w:r>
+              <w:rPr>
+                <w:rFonts w:ascii="Arial" w:hAnsi="Arial" w:cs="Arial"/>
+                <w:sz w:val="20"/>
+                <w:szCs w:val="20"/>
+              </w:rPr>
+              <w:t>rd</w:t>
             </w:r>
           </w:p>
           <w:p>
@@ -2272,13 +2320,45 @@
                 <w:sz w:val="20"/>
                 <w:szCs w:val="20"/>
               </w:rPr>
-              <w:t>Confirm Password: pa55word</w:t>
-            </w:r>
-          </w:p>
-        </w:tc>
-        <w:tc>
-          <w:tcPr>
-            <w:tcW w:w="3119" w:type="dxa"/>
+              <w:t xml:space="preserve">Confirm Password: </w:t>
+            </w:r>
+            <w:r>
+              <w:rPr>
+                <w:rFonts w:ascii="Arial" w:hAnsi="Arial" w:cs="Arial"/>
+                <w:sz w:val="20"/>
+                <w:szCs w:val="20"/>
+              </w:rPr>
+              <w:t>QA</w:t>
+            </w:r>
+            <w:r>
+              <w:rPr>
+                <w:rFonts w:ascii="Arial" w:hAnsi="Arial" w:cs="Arial"/>
+                <w:sz w:val="20"/>
+                <w:szCs w:val="20"/>
+              </w:rPr>
+              <w:t>pa55w</w:t>
+            </w:r>
+            <w:r>
+              <w:rPr>
+                <w:rFonts w:ascii="Arial" w:hAnsi="Arial" w:cs="Arial"/>
+                <w:sz w:val="20"/>
+                <w:szCs w:val="20"/>
+              </w:rPr>
+              <w:t>0</w:t>
+            </w:r>
+            <w:r>
+              <w:rPr>
+                <w:rFonts w:ascii="Arial" w:hAnsi="Arial" w:cs="Arial"/>
+                <w:sz w:val="20"/>
+                <w:szCs w:val="20"/>
+              </w:rPr>
+              <w:t>rd</w:t>
+            </w:r>
+          </w:p>
+        </w:tc>
+        <w:tc>
+          <w:tcPr>
+            <w:tcW w:w="3260" w:type="dxa"/>
           </w:tcPr>
           <w:p>
             <w:pPr>
@@ -2316,7 +2396,7 @@
         </w:tc>
         <w:tc>
           <w:tcPr>
-            <w:tcW w:w="2329" w:type="dxa"/>
+            <w:tcW w:w="1904" w:type="dxa"/>
           </w:tcPr>
           <w:p>
             <w:pPr>
@@ -2390,7 +2470,7 @@
         </w:tc>
         <w:tc>
           <w:tcPr>
-            <w:tcW w:w="2977" w:type="dxa"/>
+            <w:tcW w:w="3261" w:type="dxa"/>
           </w:tcPr>
           <w:p>
             <w:pPr>
@@ -2425,7 +2505,15 @@
                 <w:sz w:val="20"/>
                 <w:szCs w:val="20"/>
               </w:rPr>
-              <w:t>Password: paword</w:t>
+              <w:t xml:space="preserve">Password: </w:t>
+            </w:r>
+            <w:r>
+              <w:rPr>
+                <w:rFonts w:ascii="Arial" w:hAnsi="Arial" w:cs="Arial"/>
+                <w:sz w:val="20"/>
+                <w:szCs w:val="20"/>
+              </w:rPr>
+              <w:t>QApa55w</w:t>
             </w:r>
           </w:p>
           <w:p>
@@ -2443,13 +2531,21 @@
                 <w:sz w:val="20"/>
                 <w:szCs w:val="20"/>
               </w:rPr>
-              <w:t>Confirm Password: paword</w:t>
-            </w:r>
-          </w:p>
-        </w:tc>
-        <w:tc>
-          <w:tcPr>
-            <w:tcW w:w="3119" w:type="dxa"/>
+              <w:t xml:space="preserve">Confirm Password: </w:t>
+            </w:r>
+            <w:r>
+              <w:rPr>
+                <w:rFonts w:ascii="Arial" w:hAnsi="Arial" w:cs="Arial"/>
+                <w:sz w:val="20"/>
+                <w:szCs w:val="20"/>
+              </w:rPr>
+              <w:t>QApa55w</w:t>
+            </w:r>
+          </w:p>
+        </w:tc>
+        <w:tc>
+          <w:tcPr>
+            <w:tcW w:w="3260" w:type="dxa"/>
           </w:tcPr>
           <w:p>
             <w:pPr>
@@ -2487,7 +2583,7 @@
         </w:tc>
         <w:tc>
           <w:tcPr>
-            <w:tcW w:w="2329" w:type="dxa"/>
+            <w:tcW w:w="1904" w:type="dxa"/>
           </w:tcPr>
           <w:p>
             <w:pPr>
@@ -2561,7 +2657,7 @@
         </w:tc>
         <w:tc>
           <w:tcPr>
-            <w:tcW w:w="2977" w:type="dxa"/>
+            <w:tcW w:w="3261" w:type="dxa"/>
           </w:tcPr>
           <w:p>
             <w:pPr>
@@ -2620,7 +2716,7 @@
         </w:tc>
         <w:tc>
           <w:tcPr>
-            <w:tcW w:w="3119" w:type="dxa"/>
+            <w:tcW w:w="3260" w:type="dxa"/>
           </w:tcPr>
           <w:p>
             <w:pPr>
@@ -2658,7 +2754,7 @@
         </w:tc>
         <w:tc>
           <w:tcPr>
-            <w:tcW w:w="2329" w:type="dxa"/>
+            <w:tcW w:w="1904" w:type="dxa"/>
           </w:tcPr>
           <w:p>
             <w:pPr>
@@ -2724,7 +2820,7 @@
         </w:tc>
         <w:tc>
           <w:tcPr>
-            <w:tcW w:w="2977" w:type="dxa"/>
+            <w:tcW w:w="3261" w:type="dxa"/>
           </w:tcPr>
           <w:p>
             <w:pPr>
@@ -2759,7 +2855,15 @@
                 <w:sz w:val="20"/>
                 <w:szCs w:val="20"/>
               </w:rPr>
-              <w:t>Password: pa55word</w:t>
+              <w:t xml:space="preserve">Password: </w:t>
+            </w:r>
+            <w:r>
+              <w:rPr>
+                <w:rFonts w:ascii="Arial" w:hAnsi="Arial" w:cs="Arial"/>
+                <w:sz w:val="20"/>
+                <w:szCs w:val="20"/>
+              </w:rPr>
+              <w:t>QApa55w0rd</w:t>
             </w:r>
           </w:p>
           <w:p>
@@ -2777,13 +2881,29 @@
                 <w:sz w:val="20"/>
                 <w:szCs w:val="20"/>
               </w:rPr>
-              <w:t>Confirm Password: pa55work</w:t>
-            </w:r>
-          </w:p>
-        </w:tc>
-        <w:tc>
-          <w:tcPr>
-            <w:tcW w:w="3119" w:type="dxa"/>
+              <w:t xml:space="preserve">Confirm Password: </w:t>
+            </w:r>
+            <w:r>
+              <w:rPr>
+                <w:rFonts w:ascii="Arial" w:hAnsi="Arial" w:cs="Arial"/>
+                <w:sz w:val="20"/>
+                <w:szCs w:val="20"/>
+              </w:rPr>
+              <w:t>QApa55w0r</w:t>
+            </w:r>
+            <w:r>
+              <w:rPr>
+                <w:rFonts w:ascii="Arial" w:hAnsi="Arial" w:cs="Arial"/>
+                <w:sz w:val="20"/>
+                <w:szCs w:val="20"/>
+              </w:rPr>
+              <w:t>k</w:t>
+            </w:r>
+          </w:p>
+        </w:tc>
+        <w:tc>
+          <w:tcPr>
+            <w:tcW w:w="3260" w:type="dxa"/>
           </w:tcPr>
           <w:p>
             <w:pPr>
@@ -2821,7 +2941,7 @@
         </w:tc>
         <w:tc>
           <w:tcPr>
-            <w:tcW w:w="2329" w:type="dxa"/>
+            <w:tcW w:w="1904" w:type="dxa"/>
           </w:tcPr>
           <w:p>
             <w:pPr>
@@ -2904,7 +3024,7 @@
         </w:tc>
         <w:tc>
           <w:tcPr>
-            <w:tcW w:w="2977" w:type="dxa"/>
+            <w:tcW w:w="3261" w:type="dxa"/>
           </w:tcPr>
           <w:p>
             <w:pPr>
@@ -2947,7 +3067,15 @@
                 <w:sz w:val="20"/>
                 <w:szCs w:val="20"/>
               </w:rPr>
-              <w:t>Password: pa55word</w:t>
+              <w:t xml:space="preserve">Password: </w:t>
+            </w:r>
+            <w:r>
+              <w:rPr>
+                <w:rFonts w:ascii="Arial" w:hAnsi="Arial" w:cs="Arial"/>
+                <w:sz w:val="20"/>
+                <w:szCs w:val="20"/>
+              </w:rPr>
+              <w:t>QApa55w0rd</w:t>
             </w:r>
           </w:p>
           <w:p>
@@ -2965,49 +3093,57 @@
                 <w:sz w:val="20"/>
                 <w:szCs w:val="20"/>
               </w:rPr>
-              <w:t>Confirm Password: pa55word</w:t>
-            </w:r>
-          </w:p>
-        </w:tc>
-        <w:tc>
-          <w:tcPr>
-            <w:tcW w:w="3119" w:type="dxa"/>
-          </w:tcPr>
-          <w:p>
-            <w:pPr>
-              <w:spacing w:after="0" w:line="240" w:lineRule="auto"/>
-              <w:rPr>
-                <w:rFonts w:ascii="Arial" w:hAnsi="Arial" w:cs="Arial"/>
-                <w:sz w:val="20"/>
-                <w:szCs w:val="20"/>
-              </w:rPr>
-            </w:pPr>
-            <w:r>
-              <w:rPr>
-                <w:rFonts w:ascii="Arial" w:hAnsi="Arial" w:cs="Arial"/>
-                <w:sz w:val="20"/>
-                <w:szCs w:val="20"/>
-              </w:rPr>
-              <w:t>Sign Up is</w:t>
-            </w:r>
-            <w:r>
-              <w:rPr>
-                <w:rFonts w:ascii="Arial" w:hAnsi="Arial" w:cs="Arial"/>
-                <w:sz w:val="20"/>
-                <w:szCs w:val="20"/>
-              </w:rPr>
-              <w:t xml:space="preserve"> </w:t>
-            </w:r>
-            <w:r>
-              <w:rPr>
-                <w:rFonts w:ascii="Arial" w:hAnsi="Arial" w:cs="Arial"/>
-                <w:sz w:val="20"/>
-                <w:szCs w:val="20"/>
-              </w:rPr>
-              <w:t>s</w:t>
+              <w:t xml:space="preserve">Confirm Password: </w:t>
+            </w:r>
+            <w:r>
+              <w:rPr>
+                <w:rFonts w:ascii="Arial" w:hAnsi="Arial" w:cs="Arial"/>
+                <w:sz w:val="20"/>
+                <w:szCs w:val="20"/>
+              </w:rPr>
+              <w:t>QApa55w0rd</w:t>
             </w:r>
             <w:bookmarkStart w:id="0" w:name="_GoBack"/>
             <w:bookmarkEnd w:id="0"/>
+          </w:p>
+        </w:tc>
+        <w:tc>
+          <w:tcPr>
+            <w:tcW w:w="3260" w:type="dxa"/>
+          </w:tcPr>
+          <w:p>
+            <w:pPr>
+              <w:spacing w:after="0" w:line="240" w:lineRule="auto"/>
+              <w:rPr>
+                <w:rFonts w:ascii="Arial" w:hAnsi="Arial" w:cs="Arial"/>
+                <w:sz w:val="20"/>
+                <w:szCs w:val="20"/>
+              </w:rPr>
+            </w:pPr>
+            <w:r>
+              <w:rPr>
+                <w:rFonts w:ascii="Arial" w:hAnsi="Arial" w:cs="Arial"/>
+                <w:sz w:val="20"/>
+                <w:szCs w:val="20"/>
+              </w:rPr>
+              <w:t>Sign Up is</w:t>
+            </w:r>
+            <w:r>
+              <w:rPr>
+                <w:rFonts w:ascii="Arial" w:hAnsi="Arial" w:cs="Arial"/>
+                <w:sz w:val="20"/>
+                <w:szCs w:val="20"/>
+              </w:rPr>
+              <w:t xml:space="preserve"> </w:t>
+            </w:r>
+            <w:r>
+              <w:rPr>
+                <w:rFonts w:ascii="Arial" w:hAnsi="Arial" w:cs="Arial"/>
+                <w:sz w:val="20"/>
+                <w:szCs w:val="20"/>
+              </w:rPr>
+              <w:t>s</w:t>
+            </w:r>
             <w:r>
               <w:rPr>
                 <w:rFonts w:ascii="Arial" w:hAnsi="Arial" w:cs="Arial"/>
@@ -3063,7 +3199,7 @@
         </w:tc>
         <w:tc>
           <w:tcPr>
-            <w:tcW w:w="2329" w:type="dxa"/>
+            <w:tcW w:w="1904" w:type="dxa"/>
           </w:tcPr>
           <w:p>
             <w:pPr>
@@ -8665,7 +8801,7 @@
 </file>
 
 <file path=customXml/itemProps1.xml><?xml version="1.0" encoding="utf-8"?>
-<ds:datastoreItem xmlns:ds="http://schemas.openxmlformats.org/officeDocument/2006/customXml" ds:itemID="{33CF3A8C-33A8-4399-8EA1-80263E56AE66}">
+<ds:datastoreItem xmlns:ds="http://schemas.openxmlformats.org/officeDocument/2006/customXml" ds:itemID="{F6AA560F-DE4E-410B-8608-B6E8E7DCBDEE}">
   <ds:schemaRefs>
     <ds:schemaRef ds:uri="http://schemas.openxmlformats.org/officeDocument/2006/bibliography"/>
   </ds:schemaRefs>

</xml_diff>

<commit_message>
Edited a mistake in the Sprint 2 QA Test Case Scenarios
</commit_message>
<xml_diff>
--- a/QA/Sprint 2/Test Case Scenarios Sprint 2.docx
+++ b/QA/Sprint 2/Test Case Scenarios Sprint 2.docx
@@ -2889,15 +2889,7 @@
                 <w:sz w:val="20"/>
                 <w:szCs w:val="20"/>
               </w:rPr>
-              <w:t>QApa55w0r</w:t>
-            </w:r>
-            <w:r>
-              <w:rPr>
-                <w:rFonts w:ascii="Arial" w:hAnsi="Arial" w:cs="Arial"/>
-                <w:sz w:val="20"/>
-                <w:szCs w:val="20"/>
-              </w:rPr>
-              <w:t>k</w:t>
+              <w:t>QApa55w0rk</w:t>
             </w:r>
           </w:p>
         </w:tc>
@@ -3103,83 +3095,91 @@
               </w:rPr>
               <w:t>QApa55w0rd</w:t>
             </w:r>
+          </w:p>
+        </w:tc>
+        <w:tc>
+          <w:tcPr>
+            <w:tcW w:w="3260" w:type="dxa"/>
+          </w:tcPr>
+          <w:p>
+            <w:pPr>
+              <w:spacing w:after="0" w:line="240" w:lineRule="auto"/>
+              <w:rPr>
+                <w:rFonts w:ascii="Arial" w:hAnsi="Arial" w:cs="Arial"/>
+                <w:sz w:val="20"/>
+                <w:szCs w:val="20"/>
+              </w:rPr>
+            </w:pPr>
+            <w:r>
+              <w:rPr>
+                <w:rFonts w:ascii="Arial" w:hAnsi="Arial" w:cs="Arial"/>
+                <w:sz w:val="20"/>
+                <w:szCs w:val="20"/>
+              </w:rPr>
+              <w:t>Sign Up is</w:t>
+            </w:r>
+            <w:r>
+              <w:rPr>
+                <w:rFonts w:ascii="Arial" w:hAnsi="Arial" w:cs="Arial"/>
+                <w:sz w:val="20"/>
+                <w:szCs w:val="20"/>
+              </w:rPr>
+              <w:t xml:space="preserve"> </w:t>
+            </w:r>
+            <w:r>
+              <w:rPr>
+                <w:rFonts w:ascii="Arial" w:hAnsi="Arial" w:cs="Arial"/>
+                <w:sz w:val="20"/>
+                <w:szCs w:val="20"/>
+              </w:rPr>
+              <w:t>s</w:t>
+            </w:r>
+            <w:r>
+              <w:rPr>
+                <w:rFonts w:ascii="Arial" w:hAnsi="Arial" w:cs="Arial"/>
+                <w:sz w:val="20"/>
+                <w:szCs w:val="20"/>
+              </w:rPr>
+              <w:t>uccessful</w:t>
+            </w:r>
+          </w:p>
+          <w:p>
+            <w:pPr>
+              <w:spacing w:after="0" w:line="240" w:lineRule="auto"/>
+              <w:rPr>
+                <w:rFonts w:ascii="Arial" w:hAnsi="Arial" w:cs="Arial"/>
+                <w:sz w:val="20"/>
+                <w:szCs w:val="20"/>
+              </w:rPr>
+            </w:pPr>
+          </w:p>
+          <w:p>
+            <w:pPr>
+              <w:spacing w:after="0" w:line="240" w:lineRule="auto"/>
+              <w:rPr>
+                <w:rFonts w:ascii="Arial" w:hAnsi="Arial" w:cs="Arial"/>
+                <w:sz w:val="20"/>
+                <w:szCs w:val="20"/>
+              </w:rPr>
+            </w:pPr>
+            <w:r>
+              <w:rPr>
+                <w:rFonts w:ascii="Arial" w:hAnsi="Arial" w:cs="Arial"/>
+                <w:sz w:val="20"/>
+                <w:szCs w:val="20"/>
+              </w:rPr>
+              <w:t xml:space="preserve">User is authenticated afterwards and is redirected to the </w:t>
+            </w:r>
+            <w:r>
+              <w:rPr>
+                <w:rFonts w:ascii="Arial" w:hAnsi="Arial" w:cs="Arial"/>
+                <w:sz w:val="20"/>
+                <w:szCs w:val="20"/>
+              </w:rPr>
+              <w:t>Login Page.</w:t>
+            </w:r>
             <w:bookmarkStart w:id="0" w:name="_GoBack"/>
             <w:bookmarkEnd w:id="0"/>
-          </w:p>
-        </w:tc>
-        <w:tc>
-          <w:tcPr>
-            <w:tcW w:w="3260" w:type="dxa"/>
-          </w:tcPr>
-          <w:p>
-            <w:pPr>
-              <w:spacing w:after="0" w:line="240" w:lineRule="auto"/>
-              <w:rPr>
-                <w:rFonts w:ascii="Arial" w:hAnsi="Arial" w:cs="Arial"/>
-                <w:sz w:val="20"/>
-                <w:szCs w:val="20"/>
-              </w:rPr>
-            </w:pPr>
-            <w:r>
-              <w:rPr>
-                <w:rFonts w:ascii="Arial" w:hAnsi="Arial" w:cs="Arial"/>
-                <w:sz w:val="20"/>
-                <w:szCs w:val="20"/>
-              </w:rPr>
-              <w:t>Sign Up is</w:t>
-            </w:r>
-            <w:r>
-              <w:rPr>
-                <w:rFonts w:ascii="Arial" w:hAnsi="Arial" w:cs="Arial"/>
-                <w:sz w:val="20"/>
-                <w:szCs w:val="20"/>
-              </w:rPr>
-              <w:t xml:space="preserve"> </w:t>
-            </w:r>
-            <w:r>
-              <w:rPr>
-                <w:rFonts w:ascii="Arial" w:hAnsi="Arial" w:cs="Arial"/>
-                <w:sz w:val="20"/>
-                <w:szCs w:val="20"/>
-              </w:rPr>
-              <w:t>s</w:t>
-            </w:r>
-            <w:r>
-              <w:rPr>
-                <w:rFonts w:ascii="Arial" w:hAnsi="Arial" w:cs="Arial"/>
-                <w:sz w:val="20"/>
-                <w:szCs w:val="20"/>
-              </w:rPr>
-              <w:t>uccessful</w:t>
-            </w:r>
-          </w:p>
-          <w:p>
-            <w:pPr>
-              <w:spacing w:after="0" w:line="240" w:lineRule="auto"/>
-              <w:rPr>
-                <w:rFonts w:ascii="Arial" w:hAnsi="Arial" w:cs="Arial"/>
-                <w:sz w:val="20"/>
-                <w:szCs w:val="20"/>
-              </w:rPr>
-            </w:pPr>
-          </w:p>
-          <w:p>
-            <w:pPr>
-              <w:spacing w:after="0" w:line="240" w:lineRule="auto"/>
-              <w:rPr>
-                <w:rFonts w:ascii="Arial" w:hAnsi="Arial" w:cs="Arial"/>
-                <w:sz w:val="20"/>
-                <w:szCs w:val="20"/>
-              </w:rPr>
-            </w:pPr>
-            <w:r>
-              <w:rPr>
-                <w:rFonts w:ascii="Arial" w:hAnsi="Arial" w:cs="Arial"/>
-                <w:sz w:val="20"/>
-                <w:szCs w:val="20"/>
-              </w:rPr>
-              <w:t>User is authenticated afterwards and is redirected to the To-Do Page.</w:t>
-            </w:r>
           </w:p>
         </w:tc>
         <w:tc>
@@ -8801,7 +8801,7 @@
 </file>
 
 <file path=customXml/itemProps1.xml><?xml version="1.0" encoding="utf-8"?>
-<ds:datastoreItem xmlns:ds="http://schemas.openxmlformats.org/officeDocument/2006/customXml" ds:itemID="{F6AA560F-DE4E-410B-8608-B6E8E7DCBDEE}">
+<ds:datastoreItem xmlns:ds="http://schemas.openxmlformats.org/officeDocument/2006/customXml" ds:itemID="{02B1CEBC-280B-41A5-8D17-FBD75799999B}">
   <ds:schemaRefs>
     <ds:schemaRef ds:uri="http://schemas.openxmlformats.org/officeDocument/2006/bibliography"/>
   </ds:schemaRefs>

</xml_diff>

<commit_message>
Added a new QA test case scenario for Sprint 2
</commit_message>
<xml_diff>
--- a/QA/Sprint 2/Test Case Scenarios Sprint 2.docx
+++ b/QA/Sprint 2/Test Case Scenarios Sprint 2.docx
@@ -863,8 +863,18 @@
                 <w:sz w:val="20"/>
                 <w:szCs w:val="20"/>
               </w:rPr>
-              <w:t>Password: bluemonday</w:t>
-            </w:r>
+              <w:t xml:space="preserve">Password: </w:t>
+            </w:r>
+            <w:proofErr w:type="spellStart"/>
+            <w:r>
+              <w:rPr>
+                <w:rFonts w:ascii="Arial" w:hAnsi="Arial" w:cs="Arial"/>
+                <w:sz w:val="20"/>
+                <w:szCs w:val="20"/>
+              </w:rPr>
+              <w:t>bluemonday</w:t>
+            </w:r>
+            <w:proofErr w:type="spellEnd"/>
           </w:p>
         </w:tc>
         <w:tc>
@@ -1019,8 +1029,18 @@
                 <w:sz w:val="20"/>
                 <w:szCs w:val="20"/>
               </w:rPr>
-              <w:t>Password: redmonday</w:t>
-            </w:r>
+              <w:t xml:space="preserve">Password: </w:t>
+            </w:r>
+            <w:proofErr w:type="spellStart"/>
+            <w:r>
+              <w:rPr>
+                <w:rFonts w:ascii="Arial" w:hAnsi="Arial" w:cs="Arial"/>
+                <w:sz w:val="20"/>
+                <w:szCs w:val="20"/>
+              </w:rPr>
+              <w:t>redmonday</w:t>
+            </w:r>
+            <w:proofErr w:type="spellEnd"/>
           </w:p>
         </w:tc>
         <w:tc>
@@ -1175,8 +1195,18 @@
                 <w:sz w:val="20"/>
                 <w:szCs w:val="20"/>
               </w:rPr>
-              <w:t>Password: bluemonday</w:t>
-            </w:r>
+              <w:t xml:space="preserve">Password: </w:t>
+            </w:r>
+            <w:proofErr w:type="spellStart"/>
+            <w:r>
+              <w:rPr>
+                <w:rFonts w:ascii="Arial" w:hAnsi="Arial" w:cs="Arial"/>
+                <w:sz w:val="20"/>
+                <w:szCs w:val="20"/>
+              </w:rPr>
+              <w:t>bluemonday</w:t>
+            </w:r>
+            <w:proofErr w:type="spellEnd"/>
           </w:p>
         </w:tc>
         <w:tc>
@@ -2213,7 +2243,25 @@
                 <w:sz w:val="20"/>
                 <w:szCs w:val="20"/>
               </w:rPr>
-              <w:t>@/./+/-/_</w:t>
+              <w:t>@</w:t>
+            </w:r>
+            <w:proofErr w:type="gramStart"/>
+            <w:r>
+              <w:rPr>
+                <w:rFonts w:ascii="Arial" w:hAnsi="Arial" w:cs="Arial"/>
+                <w:sz w:val="20"/>
+                <w:szCs w:val="20"/>
+              </w:rPr>
+              <w:t>/./</w:t>
+            </w:r>
+            <w:proofErr w:type="gramEnd"/>
+            <w:r>
+              <w:rPr>
+                <w:rFonts w:ascii="Arial" w:hAnsi="Arial" w:cs="Arial"/>
+                <w:sz w:val="20"/>
+                <w:szCs w:val="20"/>
+              </w:rPr>
+              <w:t>+/-/_</w:t>
             </w:r>
             <w:r>
               <w:rPr>
@@ -3178,38 +3226,301 @@
               </w:rPr>
               <w:t>Login Page.</w:t>
             </w:r>
+          </w:p>
+        </w:tc>
+        <w:tc>
+          <w:tcPr>
+            <w:tcW w:w="1559" w:type="dxa"/>
+          </w:tcPr>
+          <w:p>
+            <w:pPr>
+              <w:spacing w:after="0" w:line="240" w:lineRule="auto"/>
+              <w:rPr>
+                <w:rFonts w:ascii="Arial" w:hAnsi="Arial" w:cs="Arial"/>
+                <w:sz w:val="20"/>
+                <w:szCs w:val="20"/>
+              </w:rPr>
+            </w:pPr>
+          </w:p>
+        </w:tc>
+        <w:tc>
+          <w:tcPr>
+            <w:tcW w:w="1904" w:type="dxa"/>
+          </w:tcPr>
+          <w:p>
+            <w:pPr>
+              <w:spacing w:after="0" w:line="240" w:lineRule="auto"/>
+              <w:rPr>
+                <w:rFonts w:ascii="Arial" w:hAnsi="Arial" w:cs="Arial"/>
+                <w:sz w:val="20"/>
+                <w:szCs w:val="20"/>
+              </w:rPr>
+            </w:pPr>
+          </w:p>
+        </w:tc>
+      </w:tr>
+      <w:tr>
+        <w:trPr>
+          <w:trHeight w:val="848"/>
+        </w:trPr>
+        <w:tc>
+          <w:tcPr>
+            <w:tcW w:w="1256" w:type="dxa"/>
+          </w:tcPr>
+          <w:p>
+            <w:pPr>
+              <w:spacing w:after="0" w:line="240" w:lineRule="auto"/>
+              <w:rPr>
+                <w:rFonts w:ascii="Arial" w:hAnsi="Arial" w:cs="Arial"/>
+                <w:sz w:val="20"/>
+                <w:szCs w:val="20"/>
+              </w:rPr>
+            </w:pPr>
+            <w:r>
+              <w:rPr>
+                <w:rFonts w:ascii="Arial" w:hAnsi="Arial" w:cs="Arial"/>
+                <w:sz w:val="20"/>
+                <w:szCs w:val="20"/>
+              </w:rPr>
+              <w:t>8.</w:t>
+            </w:r>
+          </w:p>
+        </w:tc>
+        <w:tc>
+          <w:tcPr>
+            <w:tcW w:w="2708" w:type="dxa"/>
+          </w:tcPr>
+          <w:p>
+            <w:pPr>
+              <w:spacing w:after="0" w:line="240" w:lineRule="auto"/>
+              <w:rPr>
+                <w:rFonts w:ascii="Arial" w:hAnsi="Arial" w:cs="Arial"/>
+                <w:sz w:val="20"/>
+                <w:szCs w:val="20"/>
+              </w:rPr>
+            </w:pPr>
+            <w:r>
+              <w:rPr>
+                <w:rFonts w:ascii="Arial" w:hAnsi="Arial" w:cs="Arial"/>
+                <w:sz w:val="20"/>
+                <w:szCs w:val="20"/>
+              </w:rPr>
+              <w:t>Username already exists in the system.</w:t>
+            </w:r>
+          </w:p>
+        </w:tc>
+        <w:tc>
+          <w:tcPr>
+            <w:tcW w:w="3261" w:type="dxa"/>
+          </w:tcPr>
+          <w:p>
+            <w:pPr>
+              <w:spacing w:after="0" w:line="240" w:lineRule="auto"/>
+              <w:rPr>
+                <w:rFonts w:ascii="Arial" w:hAnsi="Arial" w:cs="Arial"/>
+                <w:sz w:val="20"/>
+                <w:szCs w:val="20"/>
+              </w:rPr>
+            </w:pPr>
+            <w:r>
+              <w:rPr>
+                <w:rFonts w:ascii="Arial" w:hAnsi="Arial" w:cs="Arial"/>
+                <w:sz w:val="20"/>
+                <w:szCs w:val="20"/>
+              </w:rPr>
+              <w:t>Username: sprint2@abc.com</w:t>
+            </w:r>
+          </w:p>
+          <w:p>
+            <w:pPr>
+              <w:spacing w:after="0" w:line="240" w:lineRule="auto"/>
+              <w:rPr>
+                <w:rFonts w:ascii="Arial" w:hAnsi="Arial" w:cs="Arial"/>
+                <w:sz w:val="20"/>
+                <w:szCs w:val="20"/>
+              </w:rPr>
+            </w:pPr>
+            <w:r>
+              <w:rPr>
+                <w:rFonts w:ascii="Arial" w:hAnsi="Arial" w:cs="Arial"/>
+                <w:sz w:val="20"/>
+                <w:szCs w:val="20"/>
+              </w:rPr>
+              <w:t>Password: QApa55w0rd</w:t>
+            </w:r>
+          </w:p>
+          <w:p>
+            <w:pPr>
+              <w:spacing w:after="0" w:line="240" w:lineRule="auto"/>
+              <w:rPr>
+                <w:rFonts w:ascii="Arial" w:hAnsi="Arial" w:cs="Arial"/>
+                <w:sz w:val="20"/>
+                <w:szCs w:val="20"/>
+              </w:rPr>
+            </w:pPr>
+            <w:r>
+              <w:rPr>
+                <w:rFonts w:ascii="Arial" w:hAnsi="Arial" w:cs="Arial"/>
+                <w:sz w:val="20"/>
+                <w:szCs w:val="20"/>
+              </w:rPr>
+              <w:t>Confirm Password: QApa55w0rd</w:t>
+            </w:r>
+          </w:p>
+          <w:p>
+            <w:pPr>
+              <w:spacing w:after="0" w:line="240" w:lineRule="auto"/>
+              <w:rPr>
+                <w:rFonts w:ascii="Arial" w:hAnsi="Arial" w:cs="Arial"/>
+                <w:sz w:val="20"/>
+                <w:szCs w:val="20"/>
+              </w:rPr>
+            </w:pPr>
+          </w:p>
+          <w:p>
+            <w:pPr>
+              <w:spacing w:after="0" w:line="240" w:lineRule="auto"/>
+              <w:rPr>
+                <w:rFonts w:ascii="Arial" w:hAnsi="Arial" w:cs="Arial"/>
+                <w:sz w:val="20"/>
+                <w:szCs w:val="20"/>
+              </w:rPr>
+            </w:pPr>
+            <w:r>
+              <w:rPr>
+                <w:rFonts w:ascii="Arial" w:hAnsi="Arial" w:cs="Arial"/>
+                <w:sz w:val="20"/>
+                <w:szCs w:val="20"/>
+              </w:rPr>
+              <w:t>Go to Sign Up Page and type the following details again.</w:t>
+            </w:r>
+          </w:p>
+          <w:p>
+            <w:pPr>
+              <w:spacing w:after="0" w:line="240" w:lineRule="auto"/>
+              <w:rPr>
+                <w:rFonts w:ascii="Arial" w:hAnsi="Arial" w:cs="Arial"/>
+                <w:sz w:val="20"/>
+                <w:szCs w:val="20"/>
+              </w:rPr>
+            </w:pPr>
+          </w:p>
+          <w:p>
+            <w:pPr>
+              <w:spacing w:after="0" w:line="240" w:lineRule="auto"/>
+              <w:rPr>
+                <w:rFonts w:ascii="Arial" w:hAnsi="Arial" w:cs="Arial"/>
+                <w:sz w:val="20"/>
+                <w:szCs w:val="20"/>
+              </w:rPr>
+            </w:pPr>
+            <w:r>
+              <w:rPr>
+                <w:rFonts w:ascii="Arial" w:hAnsi="Arial" w:cs="Arial"/>
+                <w:sz w:val="20"/>
+                <w:szCs w:val="20"/>
+              </w:rPr>
+              <w:t>Username: sprint2@abc.com</w:t>
+            </w:r>
+          </w:p>
+          <w:p>
+            <w:pPr>
+              <w:spacing w:after="0" w:line="240" w:lineRule="auto"/>
+              <w:rPr>
+                <w:rFonts w:ascii="Arial" w:hAnsi="Arial" w:cs="Arial"/>
+                <w:sz w:val="20"/>
+                <w:szCs w:val="20"/>
+              </w:rPr>
+            </w:pPr>
+            <w:r>
+              <w:rPr>
+                <w:rFonts w:ascii="Arial" w:hAnsi="Arial" w:cs="Arial"/>
+                <w:sz w:val="20"/>
+                <w:szCs w:val="20"/>
+              </w:rPr>
+              <w:t>Password: QApa55w0rd</w:t>
+            </w:r>
+          </w:p>
+          <w:p>
+            <w:pPr>
+              <w:spacing w:after="0" w:line="240" w:lineRule="auto"/>
+              <w:rPr>
+                <w:rFonts w:ascii="Arial" w:hAnsi="Arial" w:cs="Arial"/>
+                <w:sz w:val="20"/>
+                <w:szCs w:val="20"/>
+              </w:rPr>
+            </w:pPr>
+            <w:r>
+              <w:rPr>
+                <w:rFonts w:ascii="Arial" w:hAnsi="Arial" w:cs="Arial"/>
+                <w:sz w:val="20"/>
+                <w:szCs w:val="20"/>
+              </w:rPr>
+              <w:t>Confirm Password: QApa55w0rd</w:t>
+            </w:r>
+          </w:p>
+        </w:tc>
+        <w:tc>
+          <w:tcPr>
+            <w:tcW w:w="3260" w:type="dxa"/>
+          </w:tcPr>
+          <w:p>
+            <w:pPr>
+              <w:spacing w:after="0" w:line="240" w:lineRule="auto"/>
+              <w:rPr>
+                <w:rFonts w:ascii="Arial" w:hAnsi="Arial" w:cs="Arial"/>
+                <w:sz w:val="20"/>
+                <w:szCs w:val="20"/>
+              </w:rPr>
+            </w:pPr>
+            <w:r>
+              <w:rPr>
+                <w:rFonts w:ascii="Arial" w:hAnsi="Arial" w:cs="Arial"/>
+                <w:sz w:val="20"/>
+                <w:szCs w:val="20"/>
+              </w:rPr>
+              <w:t xml:space="preserve">Error message about </w:t>
+            </w:r>
+            <w:r>
+              <w:rPr>
+                <w:rFonts w:ascii="Arial" w:hAnsi="Arial" w:cs="Arial"/>
+                <w:sz w:val="20"/>
+                <w:szCs w:val="20"/>
+              </w:rPr>
+              <w:t>Username already exists should appear.</w:t>
+            </w:r>
+          </w:p>
+        </w:tc>
+        <w:tc>
+          <w:tcPr>
+            <w:tcW w:w="1559" w:type="dxa"/>
+          </w:tcPr>
+          <w:p>
+            <w:pPr>
+              <w:spacing w:after="0" w:line="240" w:lineRule="auto"/>
+              <w:rPr>
+                <w:rFonts w:ascii="Arial" w:hAnsi="Arial" w:cs="Arial"/>
+                <w:sz w:val="20"/>
+                <w:szCs w:val="20"/>
+              </w:rPr>
+            </w:pPr>
+          </w:p>
+        </w:tc>
+        <w:tc>
+          <w:tcPr>
+            <w:tcW w:w="1904" w:type="dxa"/>
+          </w:tcPr>
+          <w:p>
+            <w:pPr>
+              <w:spacing w:after="0" w:line="240" w:lineRule="auto"/>
+              <w:rPr>
+                <w:rFonts w:ascii="Arial" w:hAnsi="Arial" w:cs="Arial"/>
+                <w:sz w:val="20"/>
+                <w:szCs w:val="20"/>
+              </w:rPr>
+            </w:pPr>
             <w:bookmarkStart w:id="0" w:name="_GoBack"/>
             <w:bookmarkEnd w:id="0"/>
-          </w:p>
-        </w:tc>
-        <w:tc>
-          <w:tcPr>
-            <w:tcW w:w="1559" w:type="dxa"/>
-          </w:tcPr>
-          <w:p>
-            <w:pPr>
-              <w:spacing w:after="0" w:line="240" w:lineRule="auto"/>
-              <w:rPr>
-                <w:rFonts w:ascii="Arial" w:hAnsi="Arial" w:cs="Arial"/>
-                <w:sz w:val="20"/>
-                <w:szCs w:val="20"/>
-              </w:rPr>
-            </w:pPr>
-          </w:p>
-        </w:tc>
-        <w:tc>
-          <w:tcPr>
-            <w:tcW w:w="1904" w:type="dxa"/>
-          </w:tcPr>
-          <w:p>
-            <w:pPr>
-              <w:spacing w:after="0" w:line="240" w:lineRule="auto"/>
-              <w:rPr>
-                <w:rFonts w:ascii="Arial" w:hAnsi="Arial" w:cs="Arial"/>
-                <w:sz w:val="20"/>
-                <w:szCs w:val="20"/>
-              </w:rPr>
-            </w:pPr>
           </w:p>
         </w:tc>
       </w:tr>
@@ -4496,6 +4807,7 @@
               </w:rPr>
               <w:t xml:space="preserve">Password: </w:t>
             </w:r>
+            <w:proofErr w:type="spellStart"/>
             <w:r>
               <w:rPr>
                 <w:rFonts w:ascii="Arial" w:hAnsi="Arial" w:cs="Arial"/>
@@ -4504,6 +4816,7 @@
               </w:rPr>
               <w:t>bluemonday</w:t>
             </w:r>
+            <w:proofErr w:type="spellEnd"/>
           </w:p>
         </w:tc>
       </w:tr>
@@ -5273,6 +5586,7 @@
               </w:rPr>
               <w:t xml:space="preserve">Password: </w:t>
             </w:r>
+            <w:proofErr w:type="spellStart"/>
             <w:r>
               <w:rPr>
                 <w:rFonts w:ascii="Arial" w:hAnsi="Arial" w:cs="Arial"/>
@@ -5281,6 +5595,7 @@
               </w:rPr>
               <w:t>bluemonday</w:t>
             </w:r>
+            <w:proofErr w:type="spellEnd"/>
           </w:p>
         </w:tc>
       </w:tr>
@@ -6462,6 +6777,7 @@
               </w:rPr>
               <w:t xml:space="preserve">Password: </w:t>
             </w:r>
+            <w:proofErr w:type="spellStart"/>
             <w:r>
               <w:rPr>
                 <w:rFonts w:ascii="Arial" w:hAnsi="Arial" w:cs="Arial"/>
@@ -6470,6 +6786,7 @@
               </w:rPr>
               <w:t>bluemonday</w:t>
             </w:r>
+            <w:proofErr w:type="spellEnd"/>
           </w:p>
         </w:tc>
       </w:tr>
@@ -7624,6 +7941,7 @@
               </w:rPr>
               <w:t xml:space="preserve">Password: </w:t>
             </w:r>
+            <w:proofErr w:type="spellStart"/>
             <w:r>
               <w:rPr>
                 <w:rFonts w:ascii="Arial" w:hAnsi="Arial" w:cs="Arial"/>
@@ -7632,6 +7950,7 @@
               </w:rPr>
               <w:t>bluemonday</w:t>
             </w:r>
+            <w:proofErr w:type="spellEnd"/>
           </w:p>
         </w:tc>
       </w:tr>
@@ -8801,7 +9120,7 @@
 </file>
 
 <file path=customXml/itemProps1.xml><?xml version="1.0" encoding="utf-8"?>
-<ds:datastoreItem xmlns:ds="http://schemas.openxmlformats.org/officeDocument/2006/customXml" ds:itemID="{02B1CEBC-280B-41A5-8D17-FBD75799999B}">
+<ds:datastoreItem xmlns:ds="http://schemas.openxmlformats.org/officeDocument/2006/customXml" ds:itemID="{A6917ED2-22A4-4EA3-9914-80474A3136AB}">
   <ds:schemaRefs>
     <ds:schemaRef ds:uri="http://schemas.openxmlformats.org/officeDocument/2006/bibliography"/>
   </ds:schemaRefs>

</xml_diff>